<commit_message>
Relatórios intermédios de sprint
Sprint III
Sprint IV
</commit_message>
<xml_diff>
--- a/Documentação/Relatório/Agile wing.docx
+++ b/Documentação/Relatório/Agile wing.docx
@@ -3833,295 +3833,77 @@
       <w:r>
         <w:t xml:space="preserve">s compostas por alunos do curso, com a nomeação de </w:t>
       </w:r>
-      <w:proofErr w:type="spellStart"/>
       <w:r>
         <w:rPr>
           <w:i/>
           <w:iCs/>
         </w:rPr>
-        <w:t>product</w:t>
-      </w:r>
-      <w:proofErr w:type="spellEnd"/>
+        <w:t>product owners</w:t>
+      </w:r>
+      <w:r>
+        <w:t xml:space="preserve"> em cada grupo, selecionados pelos </w:t>
+      </w:r>
+      <w:r>
+        <w:t>formadores</w:t>
+      </w:r>
+      <w:r>
+        <w:t xml:space="preserve"> do curso.</w:t>
+      </w:r>
+    </w:p>
+    <w:p>
+      <w:pPr>
+        <w:tabs>
+          <w:tab w:val="left" w:pos="6127"/>
+        </w:tabs>
+        <w:spacing w:line="360" w:lineRule="auto"/>
+        <w:jc w:val="both"/>
+      </w:pPr>
+      <w:r>
+        <w:t>Os elementos constituintes deste grupo são: Inês Paiva (</w:t>
+      </w:r>
       <w:r>
         <w:rPr>
           <w:i/>
           <w:iCs/>
         </w:rPr>
+        <w:t>Developer Back/Frontend</w:t>
+      </w:r>
+      <w:r>
+        <w:t>), Rui Ruão</w:t>
+      </w:r>
+      <w:r>
         <w:t xml:space="preserve"> </w:t>
       </w:r>
-      <w:proofErr w:type="spellStart"/>
+      <w:r>
+        <w:t>(</w:t>
+      </w:r>
       <w:r>
         <w:rPr>
           <w:i/>
           <w:iCs/>
         </w:rPr>
-        <w:t>owners</w:t>
-      </w:r>
-      <w:proofErr w:type="spellEnd"/>
-      <w:r>
-        <w:t xml:space="preserve"> em cada grupo, selecionados pelos </w:t>
-      </w:r>
-      <w:r>
-        <w:t>formadores</w:t>
-      </w:r>
-      <w:r>
-        <w:t xml:space="preserve"> do curso.</w:t>
-      </w:r>
-    </w:p>
-    <w:p>
-      <w:pPr>
-        <w:tabs>
-          <w:tab w:val="left" w:pos="6127"/>
-        </w:tabs>
-        <w:spacing w:line="360" w:lineRule="auto"/>
-        <w:jc w:val="both"/>
-      </w:pPr>
-      <w:r>
-        <w:t>Os elementos constituintes deste grupo são: Inês Paiva (</w:t>
-      </w:r>
-      <w:proofErr w:type="spellStart"/>
+        <w:t>Developer Back/Frontend &amp; TeamLeader</w:t>
+      </w:r>
+      <w:r>
+        <w:t>), Sara Martins (</w:t>
+      </w:r>
       <w:r>
         <w:rPr>
           <w:i/>
           <w:iCs/>
         </w:rPr>
-        <w:t>Developer</w:t>
-      </w:r>
-      <w:proofErr w:type="spellEnd"/>
+        <w:t>Developer Back/Frontend &amp; TeamLeader</w:t>
+      </w:r>
+      <w:r>
+        <w:t>), Vasco Vitória (</w:t>
+      </w:r>
       <w:r>
         <w:rPr>
           <w:i/>
           <w:iCs/>
         </w:rPr>
-        <w:t xml:space="preserve"> </w:t>
-      </w:r>
-      <w:proofErr w:type="spellStart"/>
-      <w:r>
-        <w:rPr>
-          <w:i/>
-          <w:iCs/>
-        </w:rPr>
-        <w:t>Back</w:t>
-      </w:r>
-      <w:proofErr w:type="spellEnd"/>
-      <w:r>
-        <w:rPr>
-          <w:i/>
-          <w:iCs/>
-        </w:rPr>
-        <w:t>/</w:t>
-      </w:r>
-      <w:proofErr w:type="spellStart"/>
-      <w:r>
-        <w:rPr>
-          <w:i/>
-          <w:iCs/>
-        </w:rPr>
-        <w:t>Frontend</w:t>
-      </w:r>
-      <w:proofErr w:type="spellEnd"/>
-      <w:r>
-        <w:t>), Rui Ruão</w:t>
-      </w:r>
-      <w:r>
-        <w:t xml:space="preserve"> </w:t>
-      </w:r>
-      <w:r>
-        <w:t>(</w:t>
-      </w:r>
-      <w:proofErr w:type="spellStart"/>
-      <w:r>
-        <w:rPr>
-          <w:i/>
-          <w:iCs/>
-        </w:rPr>
-        <w:t>Developer</w:t>
-      </w:r>
-      <w:proofErr w:type="spellEnd"/>
-      <w:r>
-        <w:rPr>
-          <w:i/>
-          <w:iCs/>
-        </w:rPr>
-        <w:t xml:space="preserve"> </w:t>
-      </w:r>
-      <w:proofErr w:type="spellStart"/>
-      <w:r>
-        <w:rPr>
-          <w:i/>
-          <w:iCs/>
-        </w:rPr>
-        <w:t>Back</w:t>
-      </w:r>
-      <w:proofErr w:type="spellEnd"/>
-      <w:r>
-        <w:rPr>
-          <w:i/>
-          <w:iCs/>
-        </w:rPr>
-        <w:t>/</w:t>
-      </w:r>
-      <w:proofErr w:type="spellStart"/>
-      <w:r>
-        <w:rPr>
-          <w:i/>
-          <w:iCs/>
-        </w:rPr>
-        <w:t>Frontend</w:t>
-      </w:r>
-      <w:proofErr w:type="spellEnd"/>
-      <w:r>
-        <w:rPr>
-          <w:i/>
-          <w:iCs/>
-        </w:rPr>
-        <w:t xml:space="preserve"> &amp; </w:t>
-      </w:r>
-      <w:proofErr w:type="spellStart"/>
-      <w:r>
-        <w:rPr>
-          <w:i/>
-          <w:iCs/>
-        </w:rPr>
-        <w:t>TeamLeader</w:t>
-      </w:r>
-      <w:proofErr w:type="spellEnd"/>
-      <w:r>
-        <w:t>), Sara Martins (</w:t>
-      </w:r>
-      <w:proofErr w:type="spellStart"/>
-      <w:r>
-        <w:rPr>
-          <w:i/>
-          <w:iCs/>
-        </w:rPr>
-        <w:t>Developer</w:t>
-      </w:r>
-      <w:proofErr w:type="spellEnd"/>
-      <w:r>
-        <w:rPr>
-          <w:i/>
-          <w:iCs/>
-        </w:rPr>
-        <w:t xml:space="preserve"> </w:t>
-      </w:r>
-      <w:proofErr w:type="spellStart"/>
-      <w:r>
-        <w:rPr>
-          <w:i/>
-          <w:iCs/>
-        </w:rPr>
-        <w:t>Back</w:t>
-      </w:r>
-      <w:proofErr w:type="spellEnd"/>
-      <w:r>
-        <w:rPr>
-          <w:i/>
-          <w:iCs/>
-        </w:rPr>
-        <w:t>/</w:t>
-      </w:r>
-      <w:proofErr w:type="spellStart"/>
-      <w:r>
-        <w:rPr>
-          <w:i/>
-          <w:iCs/>
-        </w:rPr>
-        <w:t>Frontend</w:t>
-      </w:r>
-      <w:proofErr w:type="spellEnd"/>
-      <w:r>
-        <w:rPr>
-          <w:i/>
-          <w:iCs/>
-        </w:rPr>
-        <w:t xml:space="preserve"> &amp; </w:t>
-      </w:r>
-      <w:proofErr w:type="spellStart"/>
-      <w:r>
-        <w:rPr>
-          <w:i/>
-          <w:iCs/>
-        </w:rPr>
-        <w:t>TeamLeader</w:t>
-      </w:r>
-      <w:proofErr w:type="spellEnd"/>
-      <w:r>
-        <w:t>), Vasco Vitória (</w:t>
-      </w:r>
-      <w:proofErr w:type="spellStart"/>
-      <w:r>
-        <w:rPr>
-          <w:i/>
-          <w:iCs/>
-        </w:rPr>
-        <w:t>Developer</w:t>
-      </w:r>
-      <w:proofErr w:type="spellEnd"/>
-      <w:r>
-        <w:rPr>
-          <w:i/>
-          <w:iCs/>
-        </w:rPr>
-        <w:t xml:space="preserve"> </w:t>
-      </w:r>
-      <w:proofErr w:type="spellStart"/>
-      <w:r>
-        <w:rPr>
-          <w:i/>
-          <w:iCs/>
-        </w:rPr>
-        <w:t>Back</w:t>
-      </w:r>
-      <w:proofErr w:type="spellEnd"/>
-      <w:r>
-        <w:rPr>
-          <w:i/>
-          <w:iCs/>
-        </w:rPr>
-        <w:t>/</w:t>
-      </w:r>
-      <w:proofErr w:type="spellStart"/>
-      <w:r>
-        <w:rPr>
-          <w:i/>
-          <w:iCs/>
-        </w:rPr>
-        <w:t>Frontend</w:t>
-      </w:r>
-      <w:proofErr w:type="spellEnd"/>
-      <w:r>
-        <w:rPr>
-          <w:i/>
-          <w:iCs/>
-        </w:rPr>
-        <w:t xml:space="preserve"> &amp; </w:t>
-      </w:r>
-      <w:proofErr w:type="spellStart"/>
-      <w:r>
-        <w:rPr>
-          <w:i/>
-          <w:iCs/>
-        </w:rPr>
-        <w:t>Product</w:t>
-      </w:r>
-      <w:proofErr w:type="spellEnd"/>
-      <w:r>
-        <w:rPr>
-          <w:i/>
-          <w:iCs/>
-        </w:rPr>
-        <w:t xml:space="preserve"> </w:t>
-      </w:r>
-      <w:proofErr w:type="spellStart"/>
-      <w:r>
-        <w:rPr>
-          <w:i/>
-          <w:iCs/>
-        </w:rPr>
-        <w:t>Owner</w:t>
-      </w:r>
-      <w:proofErr w:type="spellEnd"/>
+        <w:t>Developer Back/Frontend &amp; Product Owner</w:t>
+      </w:r>
       <w:r>
         <w:t>).</w:t>
       </w:r>
@@ -4156,27 +3938,7 @@
           <w:sz w:val="24"/>
           <w:szCs w:val="24"/>
         </w:rPr>
-        <w:t xml:space="preserve">ADICIONAR CARMEN E ATEC </w:t>
-      </w:r>
-      <w:proofErr w:type="spellStart"/>
-      <w:r>
-        <w:rPr>
-          <w:b/>
-          <w:bCs/>
-          <w:sz w:val="24"/>
-          <w:szCs w:val="24"/>
-        </w:rPr>
-        <w:t>resp</w:t>
-      </w:r>
-      <w:proofErr w:type="spellEnd"/>
-      <w:r>
-        <w:rPr>
-          <w:b/>
-          <w:bCs/>
-          <w:sz w:val="24"/>
-          <w:szCs w:val="24"/>
-        </w:rPr>
-        <w:t xml:space="preserve"> e cliente</w:t>
+        <w:t>ADICIONAR CARMEN E ATEC resp e cliente</w:t>
       </w:r>
     </w:p>
     <w:p>
@@ -4227,7 +3989,16 @@
       <w:r>
         <w:t xml:space="preserve">central deste projeto é desenvolver um sistema abrangente de gestão de disponibilidades e atribuições dos/aos formadores da ATEC, que seja eficaz na coordenação das suas atividades. O sistema contará com um componente de </w:t>
       </w:r>
-      <w:proofErr w:type="spellStart"/>
+      <w:r>
+        <w:rPr>
+          <w:i/>
+          <w:iCs/>
+        </w:rPr>
+        <w:t>backend e frontend</w:t>
+      </w:r>
+      <w:r>
+        <w:t xml:space="preserve">. O </w:t>
+      </w:r>
       <w:r>
         <w:rPr>
           <w:i/>
@@ -4235,15 +4006,9 @@
         </w:rPr>
         <w:t>backend</w:t>
       </w:r>
-      <w:proofErr w:type="spellEnd"/>
-      <w:r>
-        <w:rPr>
-          <w:i/>
-          <w:iCs/>
-        </w:rPr>
-        <w:t xml:space="preserve"> e </w:t>
-      </w:r>
-      <w:proofErr w:type="spellStart"/>
+      <w:r>
+        <w:t xml:space="preserve"> cuidará do armazenamento de dados dos formadores, dos horários e das atividades, enquanto o </w:t>
+      </w:r>
       <w:r>
         <w:rPr>
           <w:i/>
@@ -4251,229 +4016,171 @@
         </w:rPr>
         <w:t>frontend</w:t>
       </w:r>
-      <w:proofErr w:type="spellEnd"/>
-      <w:r>
-        <w:t xml:space="preserve">. O </w:t>
-      </w:r>
-      <w:proofErr w:type="spellStart"/>
+      <w:r>
+        <w:t xml:space="preserve"> proporcionará uma interface intuitiva para os formadores atualizarem as suas disponibilidades e para os administradores programarem</w:t>
+      </w:r>
+      <w:r>
+        <w:t>,</w:t>
+      </w:r>
+      <w:r>
+        <w:t xml:space="preserve"> atribuírem</w:t>
+      </w:r>
+      <w:r>
+        <w:t xml:space="preserve"> e</w:t>
+      </w:r>
+      <w:r>
+        <w:t xml:space="preserve"> alterarem</w:t>
+      </w:r>
+      <w:r>
+        <w:t xml:space="preserve"> </w:t>
+      </w:r>
+      <w:r>
+        <w:t xml:space="preserve">formadores a ufcds que integram uma turma </w:t>
+      </w:r>
+      <w:r>
+        <w:t>de forma eficiente. O sistema visa otimizar a alocação dos formadores, melhorando a comunicação e a organização das atividades educacionais da ATEC.</w:t>
+      </w:r>
+    </w:p>
+    <w:p>
+      <w:pPr>
+        <w:spacing w:line="360" w:lineRule="auto"/>
+        <w:jc w:val="both"/>
+      </w:pPr>
+    </w:p>
+    <w:p>
+      <w:pPr>
+        <w:spacing w:line="360" w:lineRule="auto"/>
+        <w:jc w:val="both"/>
+      </w:pPr>
+      <w:r>
+        <w:br w:type="page"/>
+      </w:r>
+    </w:p>
+    <w:p>
+      <w:pPr>
+        <w:pStyle w:val="Heading2"/>
+        <w:spacing w:line="360" w:lineRule="auto"/>
+        <w:jc w:val="both"/>
+      </w:pPr>
+      <w:bookmarkStart w:id="3" w:name="_Toc146541682"/>
+      <w:r>
+        <w:lastRenderedPageBreak/>
+        <w:t xml:space="preserve">1.2. Objetivos – </w:t>
+      </w:r>
+      <w:r>
+        <w:t>Requisitos funcionais/</w:t>
+      </w:r>
+      <w:r>
+        <w:t xml:space="preserve"> </w:t>
+      </w:r>
+      <w:r>
+        <w:t>não funcionais</w:t>
+      </w:r>
+      <w:bookmarkEnd w:id="3"/>
+    </w:p>
+    <w:p>
+      <w:pPr>
+        <w:pStyle w:val="ListParagraph"/>
+        <w:spacing w:line="360" w:lineRule="auto"/>
+        <w:ind w:left="0"/>
+        <w:jc w:val="both"/>
+      </w:pPr>
+    </w:p>
+    <w:p>
+      <w:pPr>
+        <w:spacing w:line="360" w:lineRule="auto"/>
+        <w:jc w:val="both"/>
+      </w:pPr>
+      <w:r>
+        <w:t xml:space="preserve">Para assegurar que todos os requisitos do projeto fossem </w:t>
+      </w:r>
+      <w:r>
+        <w:t>respondidos</w:t>
+      </w:r>
+      <w:r>
+        <w:t>,</w:t>
+      </w:r>
+      <w:r>
+        <w:t xml:space="preserve"> a</w:t>
+      </w:r>
+      <w:r>
+        <w:t xml:space="preserve"> nossa equip</w:t>
+      </w:r>
+      <w:r>
+        <w:t>a</w:t>
+      </w:r>
+      <w:r>
+        <w:t xml:space="preserve"> adotou uma abordagem abrangente. Começamos por criar um questionário que se alinhava com o tema comunicado. Em seguida, </w:t>
+      </w:r>
+      <w:r>
+        <w:t>realizamos</w:t>
+      </w:r>
+      <w:r>
+        <w:t xml:space="preserve"> uma reunião com Carmen Teixeira, representante da ATEC</w:t>
+      </w:r>
+      <w:r>
+        <w:t xml:space="preserve"> (cliente)</w:t>
+      </w:r>
+      <w:r>
+        <w:t xml:space="preserve"> e responsável pelo planeamento e gestão dos horários dos formadores. Durante essa reunião, não </w:t>
+      </w:r>
+      <w:r>
+        <w:t>só</w:t>
+      </w:r>
+      <w:r>
+        <w:t xml:space="preserve"> obtivemos respostas detalhadas às nossas perguntas, mas também recebemos um enunciado que delineava as metas do projeto</w:t>
+      </w:r>
+      <w:r>
+        <w:t xml:space="preserve"> com mais algum detalhe</w:t>
+      </w:r>
+      <w:r>
+        <w:t>.</w:t>
+      </w:r>
+    </w:p>
+    <w:p>
+      <w:pPr>
+        <w:spacing w:line="360" w:lineRule="auto"/>
+        <w:jc w:val="both"/>
+      </w:pPr>
+      <w:r>
+        <w:t>Para além deste manancial de informação mais institucional abordamos alguns professores em conversas não-formais, aos quais mostramos o que já tínhamos desenvolvido pedindo opinião e feedback. Destacando a professora La-Salete Moreira, o professor Ruben Canelas</w:t>
+      </w:r>
+      <w:r>
+        <w:t>,</w:t>
+      </w:r>
+      <w:r>
+        <w:t xml:space="preserve"> o professor Sérgio Nogueira</w:t>
+      </w:r>
+      <w:r>
+        <w:t xml:space="preserve"> e o professor Nelson Lima</w:t>
+      </w:r>
+      <w:r>
+        <w:t>.</w:t>
+      </w:r>
+    </w:p>
+    <w:p>
+      <w:pPr>
+        <w:spacing w:line="360" w:lineRule="auto"/>
+        <w:jc w:val="both"/>
+      </w:pPr>
+      <w:r>
+        <w:t>Com base nes</w:t>
+      </w:r>
+      <w:r>
+        <w:t>t</w:t>
+      </w:r>
+      <w:r>
+        <w:t>es insights, iniciamos o processo de conceção da arquitetura de software, mantendo um canal de comunicação ativo com a cliente para esclarecer quaisquer dúvidas que surgissem. À medida que avançávamos no processo, desenvolvemos um protótipo no Figma, uma ferramenta de</w:t>
+      </w:r>
+      <w:r>
+        <w:t xml:space="preserve"> </w:t>
+      </w:r>
       <w:r>
         <w:rPr>
           <w:i/>
           <w:iCs/>
         </w:rPr>
-        <w:t>backend</w:t>
-      </w:r>
-      <w:proofErr w:type="spellEnd"/>
-      <w:r>
-        <w:t xml:space="preserve"> cuidará do armazenamento de dados dos formadores, dos horários e das atividades, enquanto o </w:t>
-      </w:r>
-      <w:proofErr w:type="spellStart"/>
-      <w:r>
-        <w:rPr>
-          <w:i/>
-          <w:iCs/>
-        </w:rPr>
-        <w:t>frontend</w:t>
-      </w:r>
-      <w:proofErr w:type="spellEnd"/>
-      <w:r>
-        <w:t xml:space="preserve"> proporcionará uma interface intuitiva para os formadores atualizarem as suas disponibilidades e para os administradores programarem</w:t>
-      </w:r>
-      <w:r>
-        <w:t>,</w:t>
-      </w:r>
-      <w:r>
-        <w:t xml:space="preserve"> atribuírem</w:t>
-      </w:r>
-      <w:r>
-        <w:t xml:space="preserve"> e</w:t>
-      </w:r>
-      <w:r>
-        <w:t xml:space="preserve"> alterarem</w:t>
-      </w:r>
-      <w:r>
-        <w:t xml:space="preserve"> </w:t>
-      </w:r>
-      <w:r>
-        <w:t xml:space="preserve">formadores a </w:t>
-      </w:r>
-      <w:proofErr w:type="spellStart"/>
-      <w:r>
-        <w:t>ufcds</w:t>
-      </w:r>
-      <w:proofErr w:type="spellEnd"/>
-      <w:r>
-        <w:t xml:space="preserve"> que integram uma turma </w:t>
-      </w:r>
-      <w:r>
-        <w:t>de forma eficiente. O sistema visa otimizar a alocação dos formadores, melhorando a comunicação e a organização das atividades educacionais da ATEC.</w:t>
-      </w:r>
-    </w:p>
-    <w:p>
-      <w:pPr>
-        <w:spacing w:line="360" w:lineRule="auto"/>
-        <w:jc w:val="both"/>
-      </w:pPr>
-    </w:p>
-    <w:p>
-      <w:pPr>
-        <w:spacing w:line="360" w:lineRule="auto"/>
-        <w:jc w:val="both"/>
-      </w:pPr>
-      <w:r>
-        <w:br w:type="page"/>
-      </w:r>
-    </w:p>
-    <w:p>
-      <w:pPr>
-        <w:pStyle w:val="Heading2"/>
-        <w:spacing w:line="360" w:lineRule="auto"/>
-        <w:jc w:val="both"/>
-      </w:pPr>
-      <w:bookmarkStart w:id="3" w:name="_Toc146541682"/>
-      <w:r>
-        <w:lastRenderedPageBreak/>
-        <w:t xml:space="preserve">1.2. Objetivos – </w:t>
-      </w:r>
-      <w:r>
-        <w:t>Requisitos funcionais/</w:t>
-      </w:r>
-      <w:r>
-        <w:t xml:space="preserve"> </w:t>
-      </w:r>
-      <w:r>
-        <w:t>não funcionais</w:t>
-      </w:r>
-      <w:bookmarkEnd w:id="3"/>
-    </w:p>
-    <w:p>
-      <w:pPr>
-        <w:pStyle w:val="ListParagraph"/>
-        <w:spacing w:line="360" w:lineRule="auto"/>
-        <w:ind w:left="0"/>
-        <w:jc w:val="both"/>
-      </w:pPr>
-    </w:p>
-    <w:p>
-      <w:pPr>
-        <w:spacing w:line="360" w:lineRule="auto"/>
-        <w:jc w:val="both"/>
-      </w:pPr>
-      <w:r>
-        <w:t xml:space="preserve">Para assegurar que todos os requisitos do projeto fossem </w:t>
-      </w:r>
-      <w:r>
-        <w:t>respondidos</w:t>
-      </w:r>
-      <w:r>
-        <w:t>,</w:t>
-      </w:r>
-      <w:r>
-        <w:t xml:space="preserve"> a</w:t>
-      </w:r>
-      <w:r>
-        <w:t xml:space="preserve"> nossa equip</w:t>
-      </w:r>
-      <w:r>
-        <w:t>a</w:t>
-      </w:r>
-      <w:r>
-        <w:t xml:space="preserve"> adotou uma abordagem abrangente. Começamos por criar um questionário que se alinhava com o tema comunicado. Em seguida, </w:t>
-      </w:r>
-      <w:r>
-        <w:t>realizamos</w:t>
-      </w:r>
-      <w:r>
-        <w:t xml:space="preserve"> uma reunião com </w:t>
-      </w:r>
-      <w:proofErr w:type="spellStart"/>
-      <w:r>
-        <w:t>Carmen</w:t>
-      </w:r>
-      <w:proofErr w:type="spellEnd"/>
-      <w:r>
-        <w:t xml:space="preserve"> Teixeira, representante da ATEC</w:t>
-      </w:r>
-      <w:r>
-        <w:t xml:space="preserve"> (cliente)</w:t>
-      </w:r>
-      <w:r>
-        <w:t xml:space="preserve"> e responsável pelo planeamento e gestão dos horários dos formadores. Durante essa reunião, não </w:t>
-      </w:r>
-      <w:r>
-        <w:t>só</w:t>
-      </w:r>
-      <w:r>
-        <w:t xml:space="preserve"> obtivemos respostas detalhadas às nossas perguntas, mas também recebemos um enunciado que delineava as metas do projeto</w:t>
-      </w:r>
-      <w:r>
-        <w:t xml:space="preserve"> com mais algum detalhe</w:t>
-      </w:r>
-      <w:r>
-        <w:t>.</w:t>
-      </w:r>
-    </w:p>
-    <w:p>
-      <w:pPr>
-        <w:spacing w:line="360" w:lineRule="auto"/>
-        <w:jc w:val="both"/>
-      </w:pPr>
-      <w:r>
-        <w:t>Para além deste manancial de informação mais institucional abordamos alguns professores em conversas não-formais, aos quais mostramos o que já tínhamos desenvolvido pedindo opinião e feedback. Destacando a professora La-Salete Moreira, o professor Ruben Canelas</w:t>
-      </w:r>
-      <w:r>
-        <w:t>,</w:t>
-      </w:r>
-      <w:r>
-        <w:t xml:space="preserve"> o professor Sérgio Nogueira</w:t>
-      </w:r>
-      <w:r>
-        <w:t xml:space="preserve"> e o professor Nelson Lima</w:t>
-      </w:r>
-      <w:r>
-        <w:t>.</w:t>
-      </w:r>
-    </w:p>
-    <w:p>
-      <w:pPr>
-        <w:spacing w:line="360" w:lineRule="auto"/>
-        <w:jc w:val="both"/>
-      </w:pPr>
-      <w:r>
-        <w:t>Com base nes</w:t>
-      </w:r>
-      <w:r>
-        <w:t>t</w:t>
-      </w:r>
-      <w:r>
-        <w:t xml:space="preserve">es insights, iniciamos o processo de conceção da arquitetura de software, mantendo um canal de comunicação ativo com a cliente para esclarecer quaisquer dúvidas que surgissem. À medida que avançávamos no processo, desenvolvemos um protótipo no </w:t>
-      </w:r>
-      <w:proofErr w:type="spellStart"/>
-      <w:r>
-        <w:t>Figma</w:t>
-      </w:r>
-      <w:proofErr w:type="spellEnd"/>
-      <w:r>
-        <w:t>, uma ferramenta de</w:t>
-      </w:r>
-      <w:r>
-        <w:t xml:space="preserve"> </w:t>
-      </w:r>
-      <w:proofErr w:type="spellStart"/>
-      <w:r>
-        <w:rPr>
-          <w:i/>
-          <w:iCs/>
-        </w:rPr>
-        <w:t>user</w:t>
-      </w:r>
-      <w:proofErr w:type="spellEnd"/>
-      <w:r>
-        <w:rPr>
-          <w:i/>
-          <w:iCs/>
-        </w:rPr>
-        <w:t xml:space="preserve"> interface</w:t>
+        <w:t>user interface</w:t>
       </w:r>
       <w:r>
         <w:rPr>
@@ -4826,15 +4533,7 @@
         <w:jc w:val="both"/>
       </w:pPr>
       <w:r>
-        <w:t xml:space="preserve">- Consulta de horários integrados com calendários do Outlook e </w:t>
-      </w:r>
-      <w:proofErr w:type="spellStart"/>
-      <w:r>
-        <w:t>Gmail</w:t>
-      </w:r>
-      <w:proofErr w:type="spellEnd"/>
-      <w:r>
-        <w:t>.</w:t>
+        <w:t>- Consulta de horários integrados com calendários do Outlook e Gmail.</w:t>
       </w:r>
       <w:r>
         <w:t xml:space="preserve"> (</w:t>
@@ -4920,15 +4619,7 @@
         <w:t xml:space="preserve"> no sistem</w:t>
       </w:r>
       <w:r>
-        <w:t xml:space="preserve">a, incluindo </w:t>
-      </w:r>
-      <w:proofErr w:type="spellStart"/>
-      <w:r>
-        <w:t>reset</w:t>
-      </w:r>
-      <w:proofErr w:type="spellEnd"/>
-      <w:r>
-        <w:t xml:space="preserve"> de palavra-passe a pedido do professor</w:t>
+        <w:t>a, incluindo reset de palavra-passe a pedido do professor</w:t>
       </w:r>
       <w:r>
         <w:t>.</w:t>
@@ -5106,23 +4797,7 @@
         <w:jc w:val="both"/>
       </w:pPr>
       <w:r>
-        <w:t xml:space="preserve">- Nas atribuições para uma dada turma, dia e bloco, apenas mostrar professores com disponibilidade, que possam lecionar as </w:t>
-      </w:r>
-      <w:proofErr w:type="spellStart"/>
-      <w:r>
-        <w:t>UFCDs</w:t>
-      </w:r>
-      <w:proofErr w:type="spellEnd"/>
-      <w:r>
-        <w:t xml:space="preserve"> daquele curso. Na listagem de </w:t>
-      </w:r>
-      <w:proofErr w:type="spellStart"/>
-      <w:r>
-        <w:t>UFCDs</w:t>
-      </w:r>
-      <w:proofErr w:type="spellEnd"/>
-      <w:r>
-        <w:t xml:space="preserve"> filtrar a</w:t>
+        <w:t>- Nas atribuições para uma dada turma, dia e bloco, apenas mostrar professores com disponibilidade, que possam lecionar as UFCDs daquele curso. Na listagem de UFCDs filtrar a</w:t>
       </w:r>
       <w:r>
         <w:t xml:space="preserve"> </w:t>
@@ -5452,42 +5127,67 @@
       <w:r>
         <w:t xml:space="preserve">Tendo já 3 elementos do nosso grupo experienciado a metodologia </w:t>
       </w:r>
-      <w:proofErr w:type="spellStart"/>
       <w:r>
         <w:rPr>
           <w:i/>
           <w:iCs/>
         </w:rPr>
-        <w:t>Scrum</w:t>
-      </w:r>
-      <w:proofErr w:type="spellEnd"/>
+        <w:t xml:space="preserve">Scrum </w:t>
+      </w:r>
+      <w:r>
+        <w:t xml:space="preserve">com </w:t>
+      </w:r>
       <w:r>
         <w:rPr>
           <w:i/>
           <w:iCs/>
         </w:rPr>
-        <w:t xml:space="preserve"> </w:t>
-      </w:r>
-      <w:r>
-        <w:t xml:space="preserve">com </w:t>
-      </w:r>
-      <w:proofErr w:type="spellStart"/>
+        <w:t xml:space="preserve">Kanban boards </w:t>
+      </w:r>
+      <w:r>
+        <w:t>(</w:t>
+      </w:r>
       <w:r>
         <w:rPr>
           <w:i/>
           <w:iCs/>
         </w:rPr>
-        <w:t>Kanban</w:t>
-      </w:r>
-      <w:proofErr w:type="spellEnd"/>
+        <w:t>Srumban</w:t>
+      </w:r>
+      <w:r>
+        <w:t>)</w:t>
+      </w:r>
+      <w:r>
+        <w:t xml:space="preserve"> optamos por aproveitar essa experiência anterior na gestão e acompanhamento das tarefas do projeto. A escolha assentou não apenas na eficácia demonstrada, mas também no facto de ser uma abordagem </w:t>
+      </w:r>
       <w:r>
         <w:rPr>
           <w:i/>
           <w:iCs/>
         </w:rPr>
-        <w:t xml:space="preserve"> </w:t>
-      </w:r>
-      <w:proofErr w:type="spellStart"/>
+        <w:t>A</w:t>
+      </w:r>
+      <w:r>
+        <w:rPr>
+          <w:i/>
+          <w:iCs/>
+        </w:rPr>
+        <w:t>gil</w:t>
+      </w:r>
+      <w:r>
+        <w:t xml:space="preserve"> que nos proporciona a flexibilidade necessária de adaptação rápida e redução dos tempos de resposta</w:t>
+      </w:r>
+    </w:p>
+    <w:p>
+      <w:pPr>
+        <w:pStyle w:val="ListParagraph"/>
+        <w:spacing w:line="360" w:lineRule="auto"/>
+        <w:ind w:left="0"/>
+        <w:jc w:val="both"/>
+      </w:pPr>
+      <w:r>
+        <w:t xml:space="preserve">Para a organização das nossas </w:t>
+      </w:r>
       <w:r>
         <w:rPr>
           <w:i/>
@@ -5495,75 +5195,9 @@
         </w:rPr>
         <w:t>boards</w:t>
       </w:r>
-      <w:proofErr w:type="spellEnd"/>
-      <w:r>
-        <w:rPr>
-          <w:i/>
-          <w:iCs/>
-        </w:rPr>
-        <w:t xml:space="preserve"> </w:t>
-      </w:r>
-      <w:r>
-        <w:t>(</w:t>
-      </w:r>
-      <w:proofErr w:type="spellStart"/>
-      <w:r>
-        <w:rPr>
-          <w:i/>
-          <w:iCs/>
-        </w:rPr>
-        <w:t>Srumban</w:t>
-      </w:r>
-      <w:proofErr w:type="spellEnd"/>
-      <w:r>
-        <w:t>)</w:t>
-      </w:r>
-      <w:r>
-        <w:t xml:space="preserve"> optamos por aproveitar essa experiência anterior na gestão e acompanhamento das tarefas do projeto. A escolha assentou não apenas na eficácia demonstrada, mas também no facto de ser uma abordagem </w:t>
-      </w:r>
-      <w:proofErr w:type="spellStart"/>
-      <w:r>
-        <w:rPr>
-          <w:i/>
-          <w:iCs/>
-        </w:rPr>
-        <w:t>A</w:t>
-      </w:r>
-      <w:r>
-        <w:rPr>
-          <w:i/>
-          <w:iCs/>
-        </w:rPr>
-        <w:t>gil</w:t>
-      </w:r>
-      <w:proofErr w:type="spellEnd"/>
-      <w:r>
-        <w:t xml:space="preserve"> que nos proporciona a flexibilidade necessária de adaptação rápida e redução dos tempos de resposta</w:t>
-      </w:r>
-    </w:p>
-    <w:p>
-      <w:pPr>
-        <w:pStyle w:val="ListParagraph"/>
-        <w:spacing w:line="360" w:lineRule="auto"/>
-        <w:ind w:left="0"/>
-        <w:jc w:val="both"/>
-      </w:pPr>
-      <w:r>
-        <w:t xml:space="preserve">Para a organização das nossas </w:t>
-      </w:r>
-      <w:proofErr w:type="spellStart"/>
-      <w:r>
-        <w:rPr>
-          <w:i/>
-          <w:iCs/>
-        </w:rPr>
-        <w:t>boards</w:t>
-      </w:r>
-      <w:proofErr w:type="spellEnd"/>
       <w:r>
         <w:t xml:space="preserve">, iremos recorrer ao </w:t>
       </w:r>
-      <w:proofErr w:type="spellStart"/>
       <w:r>
         <w:rPr>
           <w:i/>
@@ -5571,11 +5205,9 @@
         </w:rPr>
         <w:t>Trello</w:t>
       </w:r>
-      <w:proofErr w:type="spellEnd"/>
       <w:r>
         <w:t xml:space="preserve">, uma ferramenta conhecida pela sua eficiência e simplicidade na gestão de tarefas e colaboração em equipa. Além disso, para uma gestão mais detalhada do </w:t>
       </w:r>
-      <w:proofErr w:type="spellStart"/>
       <w:r>
         <w:rPr>
           <w:i/>
@@ -5583,7 +5215,6 @@
         </w:rPr>
         <w:t>roadmap</w:t>
       </w:r>
-      <w:proofErr w:type="spellEnd"/>
       <w:r>
         <w:t xml:space="preserve"> e das dependências entre tarefas, utilizaremos a ferramenta integrada </w:t>
       </w:r>
@@ -5597,7 +5228,6 @@
       <w:r>
         <w:t xml:space="preserve"> </w:t>
       </w:r>
-      <w:proofErr w:type="spellStart"/>
       <w:r>
         <w:rPr>
           <w:i/>
@@ -5605,7 +5235,6 @@
         </w:rPr>
         <w:t>Gantt</w:t>
       </w:r>
-      <w:proofErr w:type="spellEnd"/>
       <w:r>
         <w:t>, que nos permitirá uma visão clara e estruturada do progresso do projeto.</w:t>
       </w:r>
@@ -5665,9 +5294,11 @@
           <w:i/>
           <w:iCs/>
         </w:rPr>
-        <w:t xml:space="preserve">Team </w:t>
-      </w:r>
-      <w:proofErr w:type="spellStart"/>
+        <w:t>Team Gantt</w:t>
+      </w:r>
+      <w:r>
+        <w:t xml:space="preserve"> para a elaboração do nosso gráfico de </w:t>
+      </w:r>
       <w:r>
         <w:rPr>
           <w:i/>
@@ -5675,19 +5306,6 @@
         </w:rPr>
         <w:t>Gantt</w:t>
       </w:r>
-      <w:proofErr w:type="spellEnd"/>
-      <w:r>
-        <w:t xml:space="preserve"> para a elaboração do nosso gráfico de </w:t>
-      </w:r>
-      <w:proofErr w:type="spellStart"/>
-      <w:r>
-        <w:rPr>
-          <w:i/>
-          <w:iCs/>
-        </w:rPr>
-        <w:t>Gantt</w:t>
-      </w:r>
-      <w:proofErr w:type="spellEnd"/>
       <w:r>
         <w:t>, pois es</w:t>
       </w:r>
@@ -5697,7 +5315,6 @@
       <w:r>
         <w:t xml:space="preserve">a plataforma permite a criação de dependências entre tarefas e integra-se de forma eficaz com o </w:t>
       </w:r>
-      <w:proofErr w:type="spellStart"/>
       <w:r>
         <w:rPr>
           <w:i/>
@@ -5705,7 +5322,6 @@
         </w:rPr>
         <w:t>Trello</w:t>
       </w:r>
-      <w:proofErr w:type="spellEnd"/>
       <w:r>
         <w:t>. Es</w:t>
       </w:r>
@@ -5721,7 +5337,6 @@
       <w:r>
         <w:t xml:space="preserve"> etapas do trabalho. Além disso, a integração com o </w:t>
       </w:r>
-      <w:proofErr w:type="spellStart"/>
       <w:r>
         <w:rPr>
           <w:i/>
@@ -5729,7 +5344,6 @@
         </w:rPr>
         <w:t>Trello</w:t>
       </w:r>
-      <w:proofErr w:type="spellEnd"/>
       <w:r>
         <w:t xml:space="preserve"> facilita a sincronização das informações entre as duas ferramentas, tornando a gestão do projeto mais eficiente e facilitando a identificação de eventuais desvios no plano. </w:t>
       </w:r>
@@ -5777,16 +5391,8 @@
           <w:rPr>
             <w:rStyle w:val="Hyperlink"/>
           </w:rPr>
-          <w:t xml:space="preserve"> Gant Agile </w:t>
+          <w:t xml:space="preserve"> Gant Agile Wing</w:t>
         </w:r>
-        <w:proofErr w:type="spellStart"/>
-        <w:r>
-          <w:rPr>
-            <w:rStyle w:val="Hyperlink"/>
-          </w:rPr>
-          <w:t>Wing</w:t>
-        </w:r>
-        <w:proofErr w:type="spellEnd"/>
       </w:hyperlink>
     </w:p>
     <w:p>
@@ -6633,50 +6239,24 @@
       <w:r>
         <w:t xml:space="preserve">2.6. </w:t>
       </w:r>
-      <w:proofErr w:type="spellStart"/>
-      <w:r>
-        <w:t>User</w:t>
-      </w:r>
-      <w:proofErr w:type="spellEnd"/>
-      <w:r>
-        <w:t xml:space="preserve"> Interface (UI) </w:t>
-      </w:r>
-      <w:proofErr w:type="spellStart"/>
-      <w:r>
-        <w:t>Flow</w:t>
-      </w:r>
-      <w:proofErr w:type="spellEnd"/>
-      <w:r>
-        <w:t xml:space="preserve"> </w:t>
-      </w:r>
-      <w:proofErr w:type="spellStart"/>
-      <w:r>
-        <w:t>Diagram</w:t>
+      <w:r>
+        <w:t>User Interface (UI) Flow Diagram</w:t>
       </w:r>
       <w:bookmarkEnd w:id="20"/>
-      <w:proofErr w:type="spellEnd"/>
-    </w:p>
-    <w:p>
-      <w:pPr>
-        <w:spacing w:line="360" w:lineRule="auto"/>
-        <w:jc w:val="both"/>
-      </w:pPr>
-    </w:p>
-    <w:p>
-      <w:pPr>
-        <w:spacing w:line="360" w:lineRule="auto"/>
-        <w:jc w:val="both"/>
-      </w:pPr>
-      <w:r>
-        <w:t xml:space="preserve">Numa primeira fase do projeto, optamos por utilizar o </w:t>
-      </w:r>
-      <w:proofErr w:type="spellStart"/>
-      <w:r>
-        <w:t>Excalidraw</w:t>
-      </w:r>
-      <w:proofErr w:type="spellEnd"/>
-      <w:r>
-        <w:t xml:space="preserve"> para criar um esboço rápido do layout da aplicação. Es</w:t>
+    </w:p>
+    <w:p>
+      <w:pPr>
+        <w:spacing w:line="360" w:lineRule="auto"/>
+        <w:jc w:val="both"/>
+      </w:pPr>
+    </w:p>
+    <w:p>
+      <w:pPr>
+        <w:spacing w:line="360" w:lineRule="auto"/>
+        <w:jc w:val="both"/>
+      </w:pPr>
+      <w:r>
+        <w:t>Numa primeira fase do projeto, optamos por utilizar o Excalidraw para criar um esboço rápido do layout da aplicação. Es</w:t>
       </w:r>
       <w:r>
         <w:t>t</w:t>
@@ -6706,37 +6286,13 @@
         </w:rPr>
       </w:pPr>
       <w:r>
-        <w:t xml:space="preserve">Posteriormente, na fase de desenvolvimento do protótipo, escolhemos o </w:t>
-      </w:r>
-      <w:proofErr w:type="spellStart"/>
-      <w:r>
-        <w:t>Figma</w:t>
-      </w:r>
-      <w:proofErr w:type="spellEnd"/>
-      <w:r>
-        <w:t xml:space="preserve"> como a nossa ferramenta principal. O </w:t>
-      </w:r>
-      <w:proofErr w:type="spellStart"/>
-      <w:r>
-        <w:t>Figma</w:t>
-      </w:r>
-      <w:proofErr w:type="spellEnd"/>
-      <w:r>
-        <w:t xml:space="preserve"> possibilitou a criação de um protótipo mais detalhado e interativo, onde pudemos não apenas definir o layout, mas também simular a interação do utilizador com a aplicação. Is</w:t>
+        <w:t>Posteriormente, na fase de desenvolvimento do protótipo, escolhemos o Figma como a nossa ferramenta principal. O Figma possibilitou a criação de um protótipo mais detalhado e interativo, onde pudemos não apenas definir o layout, mas também simular a interação do utilizador com a aplicação. Is</w:t>
       </w:r>
       <w:r>
         <w:t>t</w:t>
       </w:r>
       <w:r>
-        <w:t xml:space="preserve">o incluiu a definição de transições, botões clicáveis e fluxos de navegação. Ao usar o </w:t>
-      </w:r>
-      <w:proofErr w:type="spellStart"/>
-      <w:r>
-        <w:t>Figma</w:t>
-      </w:r>
-      <w:proofErr w:type="spellEnd"/>
-      <w:r>
-        <w:t xml:space="preserve">, conseguimos criar uma representação mais precisa e funcional da aplicação, o que foi fundamental para validarmos as nossas ideias com a equipa e o cliente, garantindo que o design </w:t>
+        <w:t xml:space="preserve">o incluiu a definição de transições, botões clicáveis e fluxos de navegação. Ao usar o Figma, conseguimos criar uma representação mais precisa e funcional da aplicação, o que foi fundamental para validarmos as nossas ideias com a equipa e o cliente, garantindo que o design </w:t>
       </w:r>
       <w:r>
         <w:t>respondesse</w:t>
@@ -6940,84 +6496,65 @@
       <w:r>
         <w:t xml:space="preserve">Decidimos adotar o modelo de arquitetura </w:t>
       </w:r>
-      <w:proofErr w:type="spellStart"/>
       <w:r>
         <w:rPr>
           <w:i/>
           <w:iCs/>
         </w:rPr>
-        <w:t>Layered</w:t>
-      </w:r>
-      <w:proofErr w:type="spellEnd"/>
+        <w:t xml:space="preserve">Layered </w:t>
+      </w:r>
       <w:r>
         <w:rPr>
           <w:i/>
           <w:iCs/>
         </w:rPr>
+        <w:t>n-Tier</w:t>
+      </w:r>
+      <w:r>
+        <w:t>, po</w:t>
+      </w:r>
+      <w:r>
+        <w:t>r</w:t>
+      </w:r>
+      <w:r>
         <w:t xml:space="preserve"> </w:t>
       </w:r>
       <w:r>
-        <w:rPr>
-          <w:i/>
-          <w:iCs/>
-        </w:rPr>
-        <w:t>n-</w:t>
-      </w:r>
-      <w:proofErr w:type="spellStart"/>
-      <w:r>
-        <w:rPr>
-          <w:i/>
-          <w:iCs/>
-        </w:rPr>
-        <w:t>Tier</w:t>
-      </w:r>
-      <w:proofErr w:type="spellEnd"/>
-      <w:r>
-        <w:t>, po</w:t>
-      </w:r>
-      <w:r>
-        <w:t>r</w:t>
+        <w:t>s</w:t>
+      </w:r>
+      <w:r>
+        <w:t>e</w:t>
       </w:r>
       <w:r>
         <w:t xml:space="preserve"> </w:t>
       </w:r>
       <w:r>
+        <w:t xml:space="preserve">apresentar como </w:t>
+      </w:r>
+      <w:r>
+        <w:t>o que melhor se adequa às necessidades do projeto. Es</w:t>
+      </w:r>
+      <w:r>
+        <w:t>t</w:t>
+      </w:r>
+      <w:r>
+        <w:t>e model</w:t>
+      </w:r>
+      <w:r>
+        <w:t>o</w:t>
+      </w:r>
+      <w:r>
+        <w:t xml:space="preserve"> permite</w:t>
+      </w:r>
+      <w:r>
+        <w:t>-no</w:t>
+      </w:r>
+      <w:r>
         <w:t>s</w:t>
       </w:r>
       <w:r>
-        <w:t>e</w:t>
-      </w:r>
-      <w:r>
-        <w:t xml:space="preserve"> </w:t>
-      </w:r>
-      <w:r>
-        <w:t xml:space="preserve">apresentar como </w:t>
-      </w:r>
-      <w:r>
-        <w:t>o que melhor se adequa às necessidades do projeto. Es</w:t>
-      </w:r>
-      <w:r>
-        <w:t>t</w:t>
-      </w:r>
-      <w:r>
-        <w:t>e model</w:t>
-      </w:r>
-      <w:r>
-        <w:t>o</w:t>
-      </w:r>
-      <w:r>
-        <w:t xml:space="preserve"> permite</w:t>
-      </w:r>
-      <w:r>
-        <w:t>-no</w:t>
-      </w:r>
-      <w:r>
-        <w:t>s</w:t>
-      </w:r>
-      <w:r>
         <w:t xml:space="preserve"> trabalhar com o padrão de design MVC (</w:t>
       </w:r>
-      <w:proofErr w:type="spellStart"/>
       <w:r>
         <w:rPr>
           <w:i/>
@@ -7025,7 +6562,6 @@
         </w:rPr>
         <w:t>Model-View-Controller</w:t>
       </w:r>
-      <w:proofErr w:type="spellEnd"/>
       <w:r>
         <w:t>), o que proporciona um potencial significativo para manutenção, expansão e escalabilidade da aplicação. Optar por es</w:t>
       </w:r>
@@ -7075,20 +6611,11 @@
         <w:t>a arquitetura, para reduzir o tráfego de pedidos ao servidor e, ao mesmo tempo, manter a consistência e a integridade dos dados</w:t>
       </w:r>
       <w:r>
-        <w:t xml:space="preserve">, que o padrão MVC em </w:t>
-      </w:r>
-      <w:proofErr w:type="spellStart"/>
-      <w:r>
-        <w:t>Laravel</w:t>
-      </w:r>
-      <w:proofErr w:type="spellEnd"/>
-      <w:r>
-        <w:t xml:space="preserve"> promete</w:t>
+        <w:t>, que o padrão MVC em Laravel promete</w:t>
       </w:r>
       <w:r>
         <w:t>, planeamos utilizar JavaScript para manipulação e apresentação de dados do lado do cliente (</w:t>
       </w:r>
-      <w:proofErr w:type="spellStart"/>
       <w:r>
         <w:rPr>
           <w:i/>
@@ -7096,7 +6623,6 @@
         </w:rPr>
         <w:t>client-side</w:t>
       </w:r>
-      <w:proofErr w:type="spellEnd"/>
       <w:r>
         <w:t>). Is</w:t>
       </w:r>
@@ -7194,55 +6720,7 @@
         <w:jc w:val="both"/>
       </w:pPr>
       <w:r>
-        <w:t>Continuando com a escolha de uma arquitetura em camadas n-</w:t>
-      </w:r>
-      <w:proofErr w:type="spellStart"/>
-      <w:r>
-        <w:t>Tier</w:t>
-      </w:r>
-      <w:proofErr w:type="spellEnd"/>
-      <w:r>
-        <w:t xml:space="preserve"> e o padrão de design MVC, optamos por uma tipologia MPA (</w:t>
-      </w:r>
-      <w:proofErr w:type="spellStart"/>
-      <w:r>
-        <w:t>Multiple</w:t>
-      </w:r>
-      <w:proofErr w:type="spellEnd"/>
-      <w:r>
-        <w:t xml:space="preserve"> </w:t>
-      </w:r>
-      <w:proofErr w:type="spellStart"/>
-      <w:r>
-        <w:t>Page</w:t>
-      </w:r>
-      <w:proofErr w:type="spellEnd"/>
-      <w:r>
-        <w:t xml:space="preserve"> </w:t>
-      </w:r>
-      <w:proofErr w:type="spellStart"/>
-      <w:r>
-        <w:t>Application</w:t>
-      </w:r>
-      <w:proofErr w:type="spellEnd"/>
-      <w:r>
-        <w:t xml:space="preserve">) para manter a nossa intenção de facilitar a manutenção e escalabilidade da aplicação. A escolha da </w:t>
-      </w:r>
-      <w:proofErr w:type="spellStart"/>
-      <w:r>
-        <w:t>framework</w:t>
-      </w:r>
-      <w:proofErr w:type="spellEnd"/>
-      <w:r>
-        <w:t xml:space="preserve"> </w:t>
-      </w:r>
-      <w:proofErr w:type="spellStart"/>
-      <w:r>
-        <w:t>Laravel</w:t>
-      </w:r>
-      <w:proofErr w:type="spellEnd"/>
-      <w:r>
-        <w:t xml:space="preserve"> foi uma decisão natural, considerando os pontos mencionados até </w:t>
+        <w:t xml:space="preserve">Continuando com a escolha de uma arquitetura em camadas n-Tier e o padrão de design MVC, optamos por uma tipologia MPA (Multiple Page Application) para manter a nossa intenção de facilitar a manutenção e escalabilidade da aplicação. A escolha da framework Laravel foi uma decisão natural, considerando os pontos mencionados até </w:t>
       </w:r>
       <w:r>
         <w:t>este ponto</w:t>
@@ -7254,29 +6732,13 @@
         <w:t>a Framework</w:t>
       </w:r>
       <w:r>
-        <w:t xml:space="preserve"> </w:t>
-      </w:r>
-      <w:proofErr w:type="spellStart"/>
-      <w:r>
-        <w:t>Laravel</w:t>
-      </w:r>
-      <w:proofErr w:type="spellEnd"/>
-      <w:r>
-        <w:t>. Além dis</w:t>
+        <w:t xml:space="preserve"> Laravel. Além dis</w:t>
       </w:r>
       <w:r>
         <w:t>t</w:t>
       </w:r>
       <w:r>
-        <w:t xml:space="preserve">o, </w:t>
-      </w:r>
-      <w:proofErr w:type="spellStart"/>
-      <w:r>
-        <w:t>Laravel</w:t>
-      </w:r>
-      <w:proofErr w:type="spellEnd"/>
-      <w:r>
-        <w:t xml:space="preserve"> demonstr</w:t>
+        <w:t>o, Laravel demonstr</w:t>
       </w:r>
       <w:r>
         <w:t>a</w:t>
@@ -7289,39 +6751,7 @@
           <w:i/>
           <w:iCs/>
         </w:rPr>
-        <w:t>out-</w:t>
-      </w:r>
-      <w:proofErr w:type="spellStart"/>
-      <w:r>
-        <w:rPr>
-          <w:i/>
-          <w:iCs/>
-        </w:rPr>
-        <w:t>of</w:t>
-      </w:r>
-      <w:proofErr w:type="spellEnd"/>
-      <w:r>
-        <w:rPr>
-          <w:i/>
-          <w:iCs/>
-        </w:rPr>
-        <w:t>-</w:t>
-      </w:r>
-      <w:proofErr w:type="spellStart"/>
-      <w:r>
-        <w:rPr>
-          <w:i/>
-          <w:iCs/>
-        </w:rPr>
-        <w:t>the</w:t>
-      </w:r>
-      <w:proofErr w:type="spellEnd"/>
-      <w:r>
-        <w:rPr>
-          <w:i/>
-          <w:iCs/>
-        </w:rPr>
-        <w:t>-box)</w:t>
+        <w:t>out-of-the-box)</w:t>
       </w:r>
       <w:r>
         <w:t xml:space="preserve"> com o modelo de dados</w:t>
@@ -7474,31 +6904,7 @@
         <w:jc w:val="both"/>
       </w:pPr>
       <w:r>
-        <w:t xml:space="preserve">Uma das vantagens significativas da utilização do </w:t>
-      </w:r>
-      <w:proofErr w:type="spellStart"/>
-      <w:r>
-        <w:t>Laravel</w:t>
-      </w:r>
-      <w:proofErr w:type="spellEnd"/>
-      <w:r>
-        <w:t xml:space="preserve"> é a integração com a </w:t>
-      </w:r>
-      <w:proofErr w:type="spellStart"/>
-      <w:r>
-        <w:t>framework</w:t>
-      </w:r>
-      <w:proofErr w:type="spellEnd"/>
-      <w:r>
-        <w:t xml:space="preserve"> Vue.js, o que simplifica a criação de componentes de interface do utilizador interativos e dinâmicos. Além disso, o </w:t>
-      </w:r>
-      <w:proofErr w:type="spellStart"/>
-      <w:r>
-        <w:t>Laravel</w:t>
-      </w:r>
-      <w:proofErr w:type="spellEnd"/>
-      <w:r>
-        <w:t xml:space="preserve"> também oferece um sistema de login integrado, tornando a gestão de autenticação e autorização uma tarefa mais eficiente</w:t>
+        <w:t>Uma das vantagens significativas da utilização do Laravel é a integração com a framework Vue.js, o que simplifica a criação de componentes de interface do utilizador interativos e dinâmicos. Além disso, o Laravel também oferece um sistema de login integrado, tornando a gestão de autenticação e autorização uma tarefa mais eficiente</w:t>
       </w:r>
       <w:r>
         <w:t xml:space="preserve"> em termos de desenvolvimento</w:t>
@@ -7513,69 +6919,29 @@
         <w:jc w:val="both"/>
       </w:pPr>
       <w:r>
-        <w:t xml:space="preserve">A ferramenta </w:t>
-      </w:r>
-      <w:proofErr w:type="spellStart"/>
-      <w:r>
-        <w:t>Laravel</w:t>
-      </w:r>
-      <w:proofErr w:type="spellEnd"/>
+        <w:t>A ferramenta Laravel Mix também foi um fator determinante na escolha, uma vez que oferece várias vantagens importantes, incluindo a granularidade</w:t>
+      </w:r>
+      <w:r>
+        <w:t xml:space="preserve"> (por permitir a integração de Css, Sass e J</w:t>
+      </w:r>
+      <w:r>
+        <w:t>S</w:t>
+      </w:r>
+      <w:r>
+        <w:t>)</w:t>
+      </w:r>
+      <w:r>
+        <w:t xml:space="preserve"> necessária para reduzir o número de pedidos ao servidor com JavaScript, bem como a capacidade de transpilaçã</w:t>
+      </w:r>
+      <w:r>
+        <w:t>o de</w:t>
+      </w:r>
+      <w:r>
+        <w:t xml:space="preserve"> JavaScript</w:t>
+      </w:r>
       <w:r>
         <w:t xml:space="preserve"> </w:t>
       </w:r>
-      <w:proofErr w:type="spellStart"/>
-      <w:r>
-        <w:t>Mix</w:t>
-      </w:r>
-      <w:proofErr w:type="spellEnd"/>
-      <w:r>
-        <w:t xml:space="preserve"> também foi um fator determinante na escolha, uma vez que oferece várias vantagens importantes, incluindo a granularidade</w:t>
-      </w:r>
-      <w:r>
-        <w:t xml:space="preserve"> (por permitir a integração de </w:t>
-      </w:r>
-      <w:proofErr w:type="spellStart"/>
-      <w:r>
-        <w:t>Css</w:t>
-      </w:r>
-      <w:proofErr w:type="spellEnd"/>
-      <w:r>
-        <w:t xml:space="preserve">, </w:t>
-      </w:r>
-      <w:proofErr w:type="spellStart"/>
-      <w:r>
-        <w:t>Sass</w:t>
-      </w:r>
-      <w:proofErr w:type="spellEnd"/>
-      <w:r>
-        <w:t xml:space="preserve"> e J</w:t>
-      </w:r>
-      <w:r>
-        <w:t>S</w:t>
-      </w:r>
-      <w:r>
-        <w:t>)</w:t>
-      </w:r>
-      <w:r>
-        <w:t xml:space="preserve"> necessária para reduzir o número de pedidos ao servidor com JavaScript, bem como a capacidade de </w:t>
-      </w:r>
-      <w:proofErr w:type="spellStart"/>
-      <w:r>
-        <w:t>transpilaçã</w:t>
-      </w:r>
-      <w:r>
-        <w:t>o</w:t>
-      </w:r>
-      <w:proofErr w:type="spellEnd"/>
-      <w:r>
-        <w:t xml:space="preserve"> de</w:t>
-      </w:r>
-      <w:r>
-        <w:t xml:space="preserve"> JavaScript</w:t>
-      </w:r>
-      <w:r>
-        <w:t xml:space="preserve"> </w:t>
-      </w:r>
       <w:r>
         <w:t>ES6+ para ES5</w:t>
       </w:r>
@@ -7595,23 +6961,7 @@
         <w:t>suma</w:t>
       </w:r>
       <w:r>
-        <w:t xml:space="preserve">, a escolha do </w:t>
-      </w:r>
-      <w:proofErr w:type="spellStart"/>
-      <w:r>
-        <w:t>Laravel</w:t>
-      </w:r>
-      <w:proofErr w:type="spellEnd"/>
-      <w:r>
-        <w:t xml:space="preserve"> como </w:t>
-      </w:r>
-      <w:proofErr w:type="spellStart"/>
-      <w:r>
-        <w:t>framework</w:t>
-      </w:r>
-      <w:proofErr w:type="spellEnd"/>
-      <w:r>
-        <w:t xml:space="preserve"> para o desenvolvimento da nossa aplicação ofereceu uma série de benefícios que se alinham perfeitamente com as necessidades do projeto, garantindo eficiência, compatibilidade e escalabilidade.</w:t>
+        <w:t>, a escolha do Laravel como framework para o desenvolvimento da nossa aplicação ofereceu uma série de benefícios que se alinham perfeitamente com as necessidades do projeto, garantindo eficiência, compatibilidade e escalabilidade.</w:t>
       </w:r>
     </w:p>
     <w:p>
@@ -7693,15 +7043,7 @@
         <w:jc w:val="both"/>
       </w:pPr>
       <w:r>
-        <w:t xml:space="preserve">A escolha do </w:t>
-      </w:r>
-      <w:proofErr w:type="spellStart"/>
-      <w:r>
-        <w:t>MySQL</w:t>
-      </w:r>
-      <w:proofErr w:type="spellEnd"/>
-      <w:r>
-        <w:t xml:space="preserve"> como base de dados para o nosso projeto foi baseada em vários fatores que surgiram das nossas conversas e considerações até o momento:</w:t>
+        <w:t>A escolha do MySQL como base de dados para o nosso projeto foi baseada em vários fatores que surgiram das nossas conversas e considerações até o momento:</w:t>
       </w:r>
     </w:p>
     <w:p>
@@ -7714,17 +7056,8 @@
           <w:b/>
           <w:bCs/>
         </w:rPr>
-        <w:t xml:space="preserve">Compatibilidade com </w:t>
-      </w:r>
-      <w:proofErr w:type="spellStart"/>
-      <w:r>
-        <w:rPr>
-          <w:b/>
-          <w:bCs/>
-        </w:rPr>
-        <w:t>Laravel</w:t>
-      </w:r>
-      <w:proofErr w:type="spellEnd"/>
+        <w:t>Compatibilidade com Laravel</w:t>
+      </w:r>
       <w:r>
         <w:rPr>
           <w:b/>
@@ -7745,15 +7078,7 @@
         <w:t>r</w:t>
       </w:r>
       <w:r>
-        <w:t xml:space="preserve"> integração nativa e bem suportada com </w:t>
-      </w:r>
-      <w:proofErr w:type="spellStart"/>
-      <w:r>
-        <w:t>MySQL</w:t>
-      </w:r>
-      <w:proofErr w:type="spellEnd"/>
-      <w:r>
-        <w:t>. Es</w:t>
+        <w:t xml:space="preserve"> integração nativa e bem suportada com MySQL. Es</w:t>
       </w:r>
       <w:r>
         <w:t>t</w:t>
@@ -7787,15 +7112,7 @@
         <w:t>Desempenho e Escalabilidade:</w:t>
       </w:r>
       <w:r>
-        <w:t xml:space="preserve"> O </w:t>
-      </w:r>
-      <w:proofErr w:type="spellStart"/>
-      <w:r>
-        <w:t>MySQL</w:t>
-      </w:r>
-      <w:proofErr w:type="spellEnd"/>
-      <w:r>
-        <w:t xml:space="preserve"> é conhecido p</w:t>
+        <w:t xml:space="preserve"> O MySQL é conhecido p</w:t>
       </w:r>
       <w:r>
         <w:t>elo</w:t>
@@ -7812,31 +7129,13 @@
       <w:r>
         <w:t xml:space="preserve">, </w:t>
       </w:r>
-      <w:proofErr w:type="spellStart"/>
       <w:r>
         <w:rPr>
           <w:i/>
           <w:iCs/>
         </w:rPr>
-        <w:t>multi-thread</w:t>
-      </w:r>
-      <w:proofErr w:type="spellEnd"/>
-      <w:r>
-        <w:rPr>
-          <w:i/>
-          <w:iCs/>
-        </w:rPr>
-        <w:t xml:space="preserve"> </w:t>
-      </w:r>
-      <w:proofErr w:type="spellStart"/>
-      <w:r>
-        <w:rPr>
-          <w:i/>
-          <w:iCs/>
-        </w:rPr>
-        <w:t>processing</w:t>
-      </w:r>
-      <w:proofErr w:type="spellEnd"/>
+        <w:t>multi-thread processing</w:t>
+      </w:r>
       <w:r>
         <w:t>.</w:t>
       </w:r>
@@ -7854,15 +7153,7 @@
         <w:t>Segurança e Confiabilidade:</w:t>
       </w:r>
       <w:r>
-        <w:t xml:space="preserve"> O </w:t>
-      </w:r>
-      <w:proofErr w:type="spellStart"/>
-      <w:r>
-        <w:t>MySQL</w:t>
-      </w:r>
-      <w:proofErr w:type="spellEnd"/>
-      <w:r>
-        <w:t xml:space="preserve"> oferece recursos robustos de segurança e é amplamente utilizado em aplicações críticas em todo o mundo. Isso dá</w:t>
+        <w:t xml:space="preserve"> O MySQL oferece recursos robustos de segurança e é amplamente utilizado em aplicações críticas em todo o mundo. Isso dá</w:t>
       </w:r>
       <w:r>
         <w:t>-nos</w:t>
@@ -7884,15 +7175,7 @@
         <w:t>Comunidade e Suporte:</w:t>
       </w:r>
       <w:r>
-        <w:t xml:space="preserve"> O </w:t>
-      </w:r>
-      <w:proofErr w:type="spellStart"/>
-      <w:r>
-        <w:t>MySQL</w:t>
-      </w:r>
-      <w:proofErr w:type="spellEnd"/>
-      <w:r>
-        <w:t xml:space="preserve"> possui uma grande comunidade de utilizadores e é amplamente adotado na indústria. Is</w:t>
+        <w:t xml:space="preserve"> O MySQL possui uma grande comunidade de utilizadores e é amplamente adotado na indústria. Is</w:t>
       </w:r>
       <w:r>
         <w:t>t</w:t>
@@ -7907,29 +7190,13 @@
         <w:jc w:val="both"/>
       </w:pPr>
       <w:r>
-        <w:t xml:space="preserve">Em resumo, a escolha do </w:t>
-      </w:r>
-      <w:proofErr w:type="spellStart"/>
-      <w:r>
-        <w:t>MySQL</w:t>
-      </w:r>
-      <w:proofErr w:type="spellEnd"/>
-      <w:r>
-        <w:t xml:space="preserve"> como base de dados para o nosso projeto foi guiada p</w:t>
+        <w:t>Em resumo, a escolha do MySQL como base de dados para o nosso projeto foi guiada p</w:t>
       </w:r>
       <w:r>
         <w:t>ela</w:t>
       </w:r>
       <w:r>
-        <w:t xml:space="preserve"> sua compatibilidade com o </w:t>
-      </w:r>
-      <w:proofErr w:type="spellStart"/>
-      <w:r>
-        <w:t>Laravel</w:t>
-      </w:r>
-      <w:proofErr w:type="spellEnd"/>
-      <w:r>
-        <w:t>, desempenho, escalabilidade, segurança, confiabilidade</w:t>
+        <w:t xml:space="preserve"> sua compatibilidade com o Laravel, desempenho, escalabilidade, segurança, confiabilidade</w:t>
       </w:r>
       <w:r>
         <w:t xml:space="preserve"> e</w:t>
@@ -8044,7 +7311,6 @@
       <w:r>
         <w:t xml:space="preserve"> (</w:t>
       </w:r>
-      <w:proofErr w:type="spellStart"/>
       <w:r>
         <w:rPr>
           <w:i/>
@@ -8052,18 +7318,15 @@
         </w:rPr>
         <w:t>containerize</w:t>
       </w:r>
-      <w:proofErr w:type="spellEnd"/>
       <w:r>
         <w:t>)</w:t>
       </w:r>
       <w:r>
         <w:t xml:space="preserve"> a aplicação, juntamente com todas as suas dependências e configurações necessárias. Isso garante que a aplicação seja executada consistentemente em qualquer ambiente de desenvolvimento, teste ou produção. A portabilidade facilita a implantação em diferentes servidores ou na </w:t>
       </w:r>
-      <w:proofErr w:type="spellStart"/>
       <w:r>
         <w:t>cloud</w:t>
       </w:r>
-      <w:proofErr w:type="spellEnd"/>
       <w:r>
         <w:t>.</w:t>
       </w:r>
@@ -8087,15 +7350,7 @@
         <w:t>mos</w:t>
       </w:r>
       <w:r>
-        <w:t xml:space="preserve"> definir todas as dependências da aplicação, incluindo versões específicas de bibliotecas, </w:t>
-      </w:r>
-      <w:proofErr w:type="gramStart"/>
-      <w:r>
-        <w:t>servidores web</w:t>
-      </w:r>
-      <w:proofErr w:type="gramEnd"/>
-      <w:r>
-        <w:t xml:space="preserve">, </w:t>
+        <w:t xml:space="preserve"> definir todas as dependências da aplicação, incluindo versões específicas de bibliotecas, servidores web, </w:t>
       </w:r>
       <w:r>
         <w:t>bases</w:t>
@@ -8109,7 +7364,6 @@
       <w:r>
         <w:t>um arquivo de configuração (</w:t>
       </w:r>
-      <w:proofErr w:type="spellStart"/>
       <w:r>
         <w:rPr>
           <w:i/>
@@ -8117,7 +7371,6 @@
         </w:rPr>
         <w:t>Dockerfile</w:t>
       </w:r>
-      <w:proofErr w:type="spellEnd"/>
       <w:r>
         <w:t>). Is</w:t>
       </w:r>
@@ -8185,15 +7438,7 @@
         <w:t xml:space="preserve">    Manutenção Simplificada:</w:t>
       </w:r>
       <w:r>
-        <w:t xml:space="preserve"> Com o Docker </w:t>
-      </w:r>
-      <w:proofErr w:type="spellStart"/>
-      <w:r>
-        <w:t>Compose</w:t>
-      </w:r>
-      <w:proofErr w:type="spellEnd"/>
-      <w:r>
-        <w:t xml:space="preserve">, é possível orquestrar vários contentores, como a aplicação e </w:t>
+        <w:t xml:space="preserve"> Com o Docker Compose, é possível orquestrar vários contentores, como a aplicação e </w:t>
       </w:r>
       <w:r>
         <w:t xml:space="preserve">a base </w:t>
@@ -8257,21 +7502,12 @@
       <w:r>
         <w:t xml:space="preserve"> desenvolver outros projetos futuros, os contentores Docker podem ser reutilizados, economizando tempo e esforço no </w:t>
       </w:r>
-      <w:proofErr w:type="spellStart"/>
       <w:r>
         <w:rPr>
           <w:i/>
           <w:iCs/>
         </w:rPr>
-        <w:t>Environment</w:t>
-      </w:r>
-      <w:proofErr w:type="spellEnd"/>
-      <w:r>
-        <w:rPr>
-          <w:i/>
-          <w:iCs/>
-        </w:rPr>
-        <w:t xml:space="preserve"> Setup</w:t>
+        <w:t>Environment Setup</w:t>
       </w:r>
       <w:r>
         <w:t>.</w:t>
@@ -8409,33 +7645,8 @@
           <w:i/>
           <w:iCs/>
         </w:rPr>
-        <w:t xml:space="preserve">Visual </w:t>
-      </w:r>
-      <w:proofErr w:type="spellStart"/>
-      <w:r>
-        <w:rPr>
-          <w:i/>
-          <w:iCs/>
-        </w:rPr>
-        <w:t>Studio</w:t>
-      </w:r>
-      <w:proofErr w:type="spellEnd"/>
-      <w:r>
-        <w:rPr>
-          <w:i/>
-          <w:iCs/>
-        </w:rPr>
-        <w:t xml:space="preserve"> </w:t>
-      </w:r>
-      <w:proofErr w:type="spellStart"/>
-      <w:r>
-        <w:rPr>
-          <w:i/>
-          <w:iCs/>
-        </w:rPr>
-        <w:t>Code</w:t>
-      </w:r>
-      <w:proofErr w:type="spellEnd"/>
+        <w:t>Visual Studio Code</w:t>
+      </w:r>
       <w:r>
         <w:t xml:space="preserve">, por </w:t>
       </w:r>
@@ -8547,7 +7758,6 @@
       <w:r>
         <w:t xml:space="preserve">com repositório criado no </w:t>
       </w:r>
-      <w:proofErr w:type="spellStart"/>
       <w:r>
         <w:rPr>
           <w:i/>
@@ -8555,11 +7765,9 @@
         </w:rPr>
         <w:t>Github</w:t>
       </w:r>
-      <w:proofErr w:type="spellEnd"/>
       <w:r>
         <w:t xml:space="preserve">, e para auxiliar na gestão local utilizamos o </w:t>
       </w:r>
-      <w:proofErr w:type="spellStart"/>
       <w:r>
         <w:rPr>
           <w:i/>
@@ -8572,15 +7780,7 @@
           <w:i/>
           <w:iCs/>
         </w:rPr>
-        <w:t>b</w:t>
-      </w:r>
-      <w:proofErr w:type="spellEnd"/>
-      <w:r>
-        <w:rPr>
-          <w:i/>
-          <w:iCs/>
-        </w:rPr>
-        <w:t xml:space="preserve"> desktop</w:t>
+        <w:t>b desktop</w:t>
       </w:r>
       <w:r>
         <w:t xml:space="preserve">. Todas as ferramentas foram selecionadas por familiaridade </w:t>
@@ -8741,30 +7941,14 @@
           <w:sz w:val="20"/>
           <w:szCs w:val="20"/>
         </w:rPr>
-        <w:t xml:space="preserve"> </w:t>
-      </w:r>
-      <w:proofErr w:type="spellStart"/>
+        <w:t xml:space="preserve"> Ex</w:t>
+      </w:r>
       <w:r>
         <w:rPr>
           <w:sz w:val="20"/>
           <w:szCs w:val="20"/>
         </w:rPr>
-        <w:t>Ex</w:t>
-      </w:r>
-      <w:r>
-        <w:rPr>
-          <w:sz w:val="20"/>
-          <w:szCs w:val="20"/>
-        </w:rPr>
-        <w:t>calidraw</w:t>
-      </w:r>
-      <w:proofErr w:type="spellEnd"/>
-      <w:r>
-        <w:rPr>
-          <w:sz w:val="20"/>
-          <w:szCs w:val="20"/>
-        </w:rPr>
-        <w:t xml:space="preserve"> e</w:t>
+        <w:t>calidraw e</w:t>
       </w:r>
       <w:r>
         <w:rPr>
@@ -8773,7 +7957,6 @@
         </w:rPr>
         <w:t xml:space="preserve"> </w:t>
       </w:r>
-      <w:proofErr w:type="spellStart"/>
       <w:r>
         <w:rPr>
           <w:sz w:val="20"/>
@@ -8781,7 +7964,6 @@
         </w:rPr>
         <w:t>Figma</w:t>
       </w:r>
-      <w:proofErr w:type="spellEnd"/>
       <w:r>
         <w:rPr>
           <w:i/>
@@ -8985,15 +8167,7 @@
         <w:t xml:space="preserve">no caso particular do BPMN recorremos a versão 2 deste tipo de notação </w:t>
       </w:r>
       <w:r>
-        <w:t xml:space="preserve">tendo a nossa equipa recorrido ao </w:t>
-      </w:r>
-      <w:proofErr w:type="spellStart"/>
-      <w:r>
-        <w:t>Camunda</w:t>
-      </w:r>
-      <w:proofErr w:type="spellEnd"/>
-      <w:r>
-        <w:t>.</w:t>
+        <w:t>tendo a nossa equipa recorrido ao Camunda.</w:t>
       </w:r>
     </w:p>
     <w:p>
@@ -9068,7 +8242,7 @@
           <w:noProof/>
         </w:rPr>
         <w:drawing>
-          <wp:inline distT="0" distB="0" distL="0" distR="0" wp14:anchorId="1F11E992" wp14:editId="0BE197B7">
+          <wp:inline distT="0" distB="0" distL="0" distR="0" wp14:anchorId="1F11E992" wp14:editId="5B006BAC">
             <wp:extent cx="2507810" cy="1413109"/>
             <wp:effectExtent l="0" t="0" r="6985" b="0"/>
             <wp:docPr id="1128256094" name="Picture 29" descr="TeamGantt - Review 2020 - PCMag Australia"/>
@@ -9153,7 +8327,6 @@
       <w:r>
         <w:t xml:space="preserve"> e </w:t>
       </w:r>
-      <w:proofErr w:type="spellStart"/>
       <w:r>
         <w:rPr>
           <w:i/>
@@ -9161,7 +8334,6 @@
         </w:rPr>
         <w:t>Trello</w:t>
       </w:r>
-      <w:proofErr w:type="spellEnd"/>
       <w:r>
         <w:t>.</w:t>
       </w:r>
@@ -9361,8 +8533,8 @@
         <w:tblLook w:val="04A0" w:firstRow="1" w:lastRow="0" w:firstColumn="1" w:lastColumn="0" w:noHBand="0" w:noVBand="1"/>
       </w:tblPr>
       <w:tblGrid>
-        <w:gridCol w:w="4508"/>
-        <w:gridCol w:w="4508"/>
+        <w:gridCol w:w="2268"/>
+        <w:gridCol w:w="6748"/>
       </w:tblGrid>
       <w:tr>
         <w:trPr>
@@ -9395,25 +8567,20 @@
         <w:tc>
           <w:tcPr>
             <w:cnfStyle w:val="001000000000" w:firstRow="0" w:lastRow="0" w:firstColumn="1" w:lastColumn="0" w:oddVBand="0" w:evenVBand="0" w:oddHBand="0" w:evenHBand="0" w:firstRowFirstColumn="0" w:firstRowLastColumn="0" w:lastRowFirstColumn="0" w:lastRowLastColumn="0"/>
-            <w:tcW w:w="4508" w:type="dxa"/>
+            <w:tcW w:w="2268" w:type="dxa"/>
           </w:tcPr>
           <w:p>
             <w:pPr>
               <w:spacing w:line="360" w:lineRule="auto"/>
             </w:pPr>
-            <w:proofErr w:type="spellStart"/>
-            <w:r>
-              <w:t>Objectivo</w:t>
-            </w:r>
-            <w:proofErr w:type="spellEnd"/>
-            <w:r>
-              <w:t xml:space="preserve"> Principal</w:t>
+            <w:r>
+              <w:t>Objectivo Principal</w:t>
             </w:r>
           </w:p>
         </w:tc>
         <w:tc>
           <w:tcPr>
-            <w:tcW w:w="4508" w:type="dxa"/>
+            <w:tcW w:w="6748" w:type="dxa"/>
           </w:tcPr>
           <w:p>
             <w:pPr>
@@ -9435,7 +8602,7 @@
         <w:tc>
           <w:tcPr>
             <w:cnfStyle w:val="001000000000" w:firstRow="0" w:lastRow="0" w:firstColumn="1" w:lastColumn="0" w:oddVBand="0" w:evenVBand="0" w:oddHBand="0" w:evenHBand="0" w:firstRowFirstColumn="0" w:firstRowLastColumn="0" w:lastRowFirstColumn="0" w:lastRowLastColumn="0"/>
-            <w:tcW w:w="4508" w:type="dxa"/>
+            <w:tcW w:w="2268" w:type="dxa"/>
           </w:tcPr>
           <w:p>
             <w:pPr>
@@ -9448,7 +8615,7 @@
         </w:tc>
         <w:tc>
           <w:tcPr>
-            <w:tcW w:w="4508" w:type="dxa"/>
+            <w:tcW w:w="6748" w:type="dxa"/>
           </w:tcPr>
           <w:p>
             <w:pPr>
@@ -9562,23 +8729,7 @@
               <w:cnfStyle w:val="000000000000" w:firstRow="0" w:lastRow="0" w:firstColumn="0" w:lastColumn="0" w:oddVBand="0" w:evenVBand="0" w:oddHBand="0" w:evenHBand="0" w:firstRowFirstColumn="0" w:firstRowLastColumn="0" w:lastRowFirstColumn="0" w:lastRowLastColumn="0"/>
             </w:pPr>
             <w:r>
-              <w:t xml:space="preserve">UI </w:t>
-            </w:r>
-            <w:proofErr w:type="spellStart"/>
-            <w:r>
-              <w:t>flow</w:t>
-            </w:r>
-            <w:proofErr w:type="spellEnd"/>
-            <w:r>
-              <w:t xml:space="preserve"> </w:t>
-            </w:r>
-            <w:proofErr w:type="spellStart"/>
-            <w:r>
-              <w:t>diagram</w:t>
-            </w:r>
-            <w:proofErr w:type="spellEnd"/>
-            <w:r>
-              <w:t>;</w:t>
+              <w:t>UI flow diagram;</w:t>
             </w:r>
           </w:p>
           <w:p>
@@ -9591,13 +8742,8 @@
               <w:spacing w:line="360" w:lineRule="auto"/>
               <w:cnfStyle w:val="000000000000" w:firstRow="0" w:lastRow="0" w:firstColumn="0" w:lastColumn="0" w:oddVBand="0" w:evenVBand="0" w:oddHBand="0" w:evenHBand="0" w:firstRowFirstColumn="0" w:firstRowLastColumn="0" w:lastRowFirstColumn="0" w:lastRowLastColumn="0"/>
             </w:pPr>
-            <w:proofErr w:type="spellStart"/>
-            <w:r>
-              <w:t>Protótipagem</w:t>
-            </w:r>
-            <w:proofErr w:type="spellEnd"/>
-            <w:r>
-              <w:t>;</w:t>
+            <w:r>
+              <w:t>Protótipagem;</w:t>
             </w:r>
           </w:p>
           <w:p>
@@ -9626,7 +8772,7 @@
         <w:tc>
           <w:tcPr>
             <w:cnfStyle w:val="001000000000" w:firstRow="0" w:lastRow="0" w:firstColumn="1" w:lastColumn="0" w:oddVBand="0" w:evenVBand="0" w:oddHBand="0" w:evenHBand="0" w:firstRowFirstColumn="0" w:firstRowLastColumn="0" w:lastRowFirstColumn="0" w:lastRowLastColumn="0"/>
-            <w:tcW w:w="4508" w:type="dxa"/>
+            <w:tcW w:w="2268" w:type="dxa"/>
           </w:tcPr>
           <w:p>
             <w:pPr>
@@ -9639,7 +8785,7 @@
         </w:tc>
         <w:tc>
           <w:tcPr>
-            <w:tcW w:w="4508" w:type="dxa"/>
+            <w:tcW w:w="6748" w:type="dxa"/>
           </w:tcPr>
           <w:p>
             <w:pPr>
@@ -9661,7 +8807,7 @@
         <w:tc>
           <w:tcPr>
             <w:cnfStyle w:val="001000000000" w:firstRow="0" w:lastRow="0" w:firstColumn="1" w:lastColumn="0" w:oddVBand="0" w:evenVBand="0" w:oddHBand="0" w:evenHBand="0" w:firstRowFirstColumn="0" w:firstRowLastColumn="0" w:lastRowFirstColumn="0" w:lastRowLastColumn="0"/>
-            <w:tcW w:w="4508" w:type="dxa"/>
+            <w:tcW w:w="2268" w:type="dxa"/>
           </w:tcPr>
           <w:p>
             <w:pPr>
@@ -9674,7 +8820,7 @@
         </w:tc>
         <w:tc>
           <w:tcPr>
-            <w:tcW w:w="4508" w:type="dxa"/>
+            <w:tcW w:w="6748" w:type="dxa"/>
           </w:tcPr>
           <w:p>
             <w:pPr>
@@ -9686,13 +8832,8 @@
               <w:spacing w:line="360" w:lineRule="auto"/>
               <w:cnfStyle w:val="000000000000" w:firstRow="0" w:lastRow="0" w:firstColumn="0" w:lastColumn="0" w:oddVBand="0" w:evenVBand="0" w:oddHBand="0" w:evenHBand="0" w:firstRowFirstColumn="0" w:firstRowLastColumn="0" w:lastRowFirstColumn="0" w:lastRowLastColumn="0"/>
             </w:pPr>
-            <w:proofErr w:type="spellStart"/>
-            <w:r>
-              <w:t>Objectivo</w:t>
-            </w:r>
-            <w:proofErr w:type="spellEnd"/>
-            <w:r>
-              <w:t xml:space="preserve"> principal alcançado;</w:t>
+            <w:r>
+              <w:t>Objectivo principal alcançado;</w:t>
             </w:r>
           </w:p>
           <w:p>
@@ -9706,15 +8847,7 @@
               <w:cnfStyle w:val="000000000000" w:firstRow="0" w:lastRow="0" w:firstColumn="0" w:lastColumn="0" w:oddVBand="0" w:evenVBand="0" w:oddHBand="0" w:evenHBand="0" w:firstRowFirstColumn="0" w:firstRowLastColumn="0" w:lastRowFirstColumn="0" w:lastRowLastColumn="0"/>
             </w:pPr>
             <w:r>
-              <w:t xml:space="preserve">Através de </w:t>
-            </w:r>
-            <w:proofErr w:type="gramStart"/>
-            <w:r>
-              <w:t>dialogo</w:t>
-            </w:r>
-            <w:proofErr w:type="gramEnd"/>
-            <w:r>
-              <w:t xml:space="preserve"> com a cliente e alguns formadores (utilizadores finais) conseguimos desambiguar alguns bloqueios.</w:t>
+              <w:t>Através de dialogo com a cliente e alguns formadores (utilizadores finais) conseguimos desambiguar alguns bloqueios.</w:t>
             </w:r>
           </w:p>
         </w:tc>
@@ -9732,21 +8865,38 @@
     </w:p>
     <w:p>
       <w:pPr>
+        <w:spacing w:line="360" w:lineRule="auto"/>
+      </w:pPr>
+    </w:p>
+    <w:p>
+      <w:pPr>
+        <w:spacing w:line="360" w:lineRule="auto"/>
+      </w:pPr>
+    </w:p>
+    <w:p>
+      <w:pPr>
+        <w:spacing w:line="360" w:lineRule="auto"/>
+      </w:pPr>
+    </w:p>
+    <w:p>
+      <w:pPr>
+        <w:spacing w:line="360" w:lineRule="auto"/>
+      </w:pPr>
+    </w:p>
+    <w:p>
+      <w:pPr>
+        <w:spacing w:line="360" w:lineRule="auto"/>
+      </w:pPr>
+    </w:p>
+    <w:p>
+      <w:pPr>
         <w:pStyle w:val="Heading3"/>
         <w:spacing w:line="360" w:lineRule="auto"/>
       </w:pPr>
       <w:bookmarkStart w:id="30" w:name="_Toc146541707"/>
       <w:r>
         <w:lastRenderedPageBreak/>
-        <w:t xml:space="preserve">3.4.2. </w:t>
-      </w:r>
-      <w:proofErr w:type="spellStart"/>
-      <w:r>
-        <w:t>Environment</w:t>
-      </w:r>
-      <w:proofErr w:type="spellEnd"/>
-      <w:r>
-        <w:t xml:space="preserve"> Setup</w:t>
+        <w:t>3.4.2. Environment Setup</w:t>
       </w:r>
       <w:bookmarkEnd w:id="30"/>
     </w:p>
@@ -9757,8 +8907,8 @@
         <w:tblLook w:val="04A0" w:firstRow="1" w:lastRow="0" w:firstColumn="1" w:lastColumn="0" w:noHBand="0" w:noVBand="1"/>
       </w:tblPr>
       <w:tblGrid>
-        <w:gridCol w:w="4508"/>
-        <w:gridCol w:w="4508"/>
+        <w:gridCol w:w="2268"/>
+        <w:gridCol w:w="6748"/>
       </w:tblGrid>
       <w:tr>
         <w:trPr>
@@ -9775,13 +8925,8 @@
               <w:spacing w:line="360" w:lineRule="auto"/>
               <w:jc w:val="center"/>
             </w:pPr>
-            <w:proofErr w:type="spellStart"/>
-            <w:r>
-              <w:t>Environment</w:t>
-            </w:r>
-            <w:proofErr w:type="spellEnd"/>
-            <w:r>
-              <w:t xml:space="preserve"> Setup 5/8/23 – 13/8/23 (1 semana)</w:t>
+            <w:r>
+              <w:t>Environment Setup 5/8/23 – 13/8/23 (1 semana)</w:t>
             </w:r>
           </w:p>
         </w:tc>
@@ -9793,25 +8938,20 @@
         <w:tc>
           <w:tcPr>
             <w:cnfStyle w:val="001000000000" w:firstRow="0" w:lastRow="0" w:firstColumn="1" w:lastColumn="0" w:oddVBand="0" w:evenVBand="0" w:oddHBand="0" w:evenHBand="0" w:firstRowFirstColumn="0" w:firstRowLastColumn="0" w:lastRowFirstColumn="0" w:lastRowLastColumn="0"/>
-            <w:tcW w:w="4508" w:type="dxa"/>
+            <w:tcW w:w="2268" w:type="dxa"/>
           </w:tcPr>
           <w:p>
             <w:pPr>
               <w:spacing w:line="360" w:lineRule="auto"/>
             </w:pPr>
-            <w:proofErr w:type="spellStart"/>
-            <w:r>
-              <w:t>Objectivo</w:t>
-            </w:r>
-            <w:proofErr w:type="spellEnd"/>
-            <w:r>
-              <w:t xml:space="preserve"> Principal</w:t>
+            <w:r>
+              <w:t>Objectivo Principal</w:t>
             </w:r>
           </w:p>
         </w:tc>
         <w:tc>
           <w:tcPr>
-            <w:tcW w:w="4508" w:type="dxa"/>
+            <w:tcW w:w="6748" w:type="dxa"/>
           </w:tcPr>
           <w:p>
             <w:pPr>
@@ -9824,15 +8964,7 @@
               <w:cnfStyle w:val="000000100000" w:firstRow="0" w:lastRow="0" w:firstColumn="0" w:lastColumn="0" w:oddVBand="0" w:evenVBand="0" w:oddHBand="1" w:evenHBand="0" w:firstRowFirstColumn="0" w:firstRowLastColumn="0" w:lastRowFirstColumn="0" w:lastRowLastColumn="0"/>
             </w:pPr>
             <w:r>
-              <w:t xml:space="preserve">Criação e </w:t>
-            </w:r>
-            <w:proofErr w:type="spellStart"/>
-            <w:r>
-              <w:t>setup</w:t>
-            </w:r>
-            <w:proofErr w:type="spellEnd"/>
-            <w:r>
-              <w:t xml:space="preserve"> do ambiente de desenvolvimento</w:t>
+              <w:t>Criação e setup do ambiente de desenvolvimento</w:t>
             </w:r>
             <w:r>
               <w:t>.</w:t>
@@ -9844,7 +8976,7 @@
         <w:tc>
           <w:tcPr>
             <w:cnfStyle w:val="001000000000" w:firstRow="0" w:lastRow="0" w:firstColumn="1" w:lastColumn="0" w:oddVBand="0" w:evenVBand="0" w:oddHBand="0" w:evenHBand="0" w:firstRowFirstColumn="0" w:firstRowLastColumn="0" w:lastRowFirstColumn="0" w:lastRowLastColumn="0"/>
-            <w:tcW w:w="4508" w:type="dxa"/>
+            <w:tcW w:w="2268" w:type="dxa"/>
           </w:tcPr>
           <w:p>
             <w:pPr>
@@ -9857,7 +8989,7 @@
         </w:tc>
         <w:tc>
           <w:tcPr>
-            <w:tcW w:w="4508" w:type="dxa"/>
+            <w:tcW w:w="6748" w:type="dxa"/>
           </w:tcPr>
           <w:p>
             <w:pPr>
@@ -9872,35 +9004,18 @@
             <w:r>
               <w:t xml:space="preserve">Docker </w:t>
             </w:r>
-            <w:proofErr w:type="spellStart"/>
             <w:r>
               <w:rPr>
                 <w:i/>
                 <w:iCs/>
               </w:rPr>
-              <w:t>containerize</w:t>
-            </w:r>
-            <w:proofErr w:type="spellEnd"/>
-            <w:r>
-              <w:rPr>
-                <w:i/>
-                <w:iCs/>
-              </w:rPr>
-              <w:t xml:space="preserve"> </w:t>
+              <w:t xml:space="preserve">containerize </w:t>
             </w:r>
             <w:r>
               <w:t>d</w:t>
             </w:r>
             <w:r>
-              <w:t xml:space="preserve">o </w:t>
-            </w:r>
-            <w:proofErr w:type="spellStart"/>
-            <w:r>
-              <w:t>projecto</w:t>
-            </w:r>
-            <w:proofErr w:type="spellEnd"/>
-            <w:r>
-              <w:t>;</w:t>
+              <w:t>o projecto;</w:t>
             </w:r>
           </w:p>
           <w:p>
@@ -9927,21 +9042,8 @@
               <w:spacing w:line="360" w:lineRule="auto"/>
               <w:cnfStyle w:val="000000000000" w:firstRow="0" w:lastRow="0" w:firstColumn="0" w:lastColumn="0" w:oddVBand="0" w:evenVBand="0" w:oddHBand="0" w:evenHBand="0" w:firstRowFirstColumn="0" w:firstRowLastColumn="0" w:lastRowFirstColumn="0" w:lastRowLastColumn="0"/>
             </w:pPr>
-            <w:proofErr w:type="spellStart"/>
-            <w:r>
-              <w:t>Dummy</w:t>
-            </w:r>
-            <w:proofErr w:type="spellEnd"/>
-            <w:r>
-              <w:t xml:space="preserve"> data com </w:t>
-            </w:r>
-            <w:proofErr w:type="spellStart"/>
-            <w:r>
-              <w:t>faker</w:t>
-            </w:r>
-            <w:proofErr w:type="spellEnd"/>
-            <w:r>
-              <w:t>;</w:t>
+            <w:r>
+              <w:t>Dummy data com faker;</w:t>
             </w:r>
           </w:p>
           <w:p>
@@ -9955,23 +9057,7 @@
               <w:cnfStyle w:val="000000000000" w:firstRow="0" w:lastRow="0" w:firstColumn="0" w:lastColumn="0" w:oddVBand="0" w:evenVBand="0" w:oddHBand="0" w:evenHBand="0" w:firstRowFirstColumn="0" w:firstRowLastColumn="0" w:lastRowFirstColumn="0" w:lastRowLastColumn="0"/>
             </w:pPr>
             <w:r>
-              <w:t xml:space="preserve">Implementação de login base através de </w:t>
-            </w:r>
-            <w:proofErr w:type="spellStart"/>
-            <w:r>
-              <w:t>token</w:t>
-            </w:r>
-            <w:proofErr w:type="spellEnd"/>
-            <w:r>
-              <w:t xml:space="preserve">, componente VUE </w:t>
-            </w:r>
-            <w:proofErr w:type="spellStart"/>
-            <w:r>
-              <w:t>auth</w:t>
-            </w:r>
-            <w:proofErr w:type="spellEnd"/>
-            <w:r>
-              <w:t>;</w:t>
+              <w:t>Implementação de login base através de token, componente VUE auth;</w:t>
             </w:r>
           </w:p>
           <w:p>
@@ -9985,29 +9071,8 @@
               <w:cnfStyle w:val="000000000000" w:firstRow="0" w:lastRow="0" w:firstColumn="0" w:lastColumn="0" w:oddVBand="0" w:evenVBand="0" w:oddHBand="0" w:evenHBand="0" w:firstRowFirstColumn="0" w:firstRowLastColumn="0" w:lastRowFirstColumn="0" w:lastRowLastColumn="0"/>
             </w:pPr>
             <w:r>
-              <w:t xml:space="preserve">Master </w:t>
-            </w:r>
-            <w:proofErr w:type="spellStart"/>
-            <w:r>
-              <w:t>page</w:t>
-            </w:r>
-            <w:proofErr w:type="spellEnd"/>
-            <w:r>
-              <w:t xml:space="preserve"> com </w:t>
-            </w:r>
-            <w:proofErr w:type="spellStart"/>
-            <w:r>
-              <w:t>header</w:t>
-            </w:r>
-            <w:proofErr w:type="spellEnd"/>
-            <w:r>
-              <w:t xml:space="preserve"> &amp; </w:t>
-            </w:r>
-            <w:proofErr w:type="spellStart"/>
-            <w:r>
-              <w:t>footer</w:t>
-            </w:r>
-            <w:proofErr w:type="spellEnd"/>
+              <w:t>Master page com header &amp; footer</w:t>
+            </w:r>
             <w:r>
               <w:t>;</w:t>
             </w:r>
@@ -10023,15 +9088,7 @@
               <w:cnfStyle w:val="000000000000" w:firstRow="0" w:lastRow="0" w:firstColumn="0" w:lastColumn="0" w:oddVBand="0" w:evenVBand="0" w:oddHBand="0" w:evenHBand="0" w:firstRowFirstColumn="0" w:firstRowLastColumn="0" w:lastRowFirstColumn="0" w:lastRowLastColumn="0"/>
             </w:pPr>
             <w:r>
-              <w:t xml:space="preserve">Criação do repositório </w:t>
-            </w:r>
-            <w:proofErr w:type="spellStart"/>
-            <w:r>
-              <w:t>Git</w:t>
-            </w:r>
-            <w:proofErr w:type="spellEnd"/>
-            <w:r>
-              <w:t xml:space="preserve"> para o projeto.</w:t>
+              <w:t>Criação do repositório Git para o projeto.</w:t>
             </w:r>
           </w:p>
         </w:tc>
@@ -10043,7 +9100,7 @@
         <w:tc>
           <w:tcPr>
             <w:cnfStyle w:val="001000000000" w:firstRow="0" w:lastRow="0" w:firstColumn="1" w:lastColumn="0" w:oddVBand="0" w:evenVBand="0" w:oddHBand="0" w:evenHBand="0" w:firstRowFirstColumn="0" w:firstRowLastColumn="0" w:lastRowFirstColumn="0" w:lastRowLastColumn="0"/>
-            <w:tcW w:w="4508" w:type="dxa"/>
+            <w:tcW w:w="2268" w:type="dxa"/>
           </w:tcPr>
           <w:p>
             <w:pPr>
@@ -10056,7 +9113,7 @@
         </w:tc>
         <w:tc>
           <w:tcPr>
-            <w:tcW w:w="4508" w:type="dxa"/>
+            <w:tcW w:w="6748" w:type="dxa"/>
           </w:tcPr>
           <w:p>
             <w:pPr>
@@ -10069,31 +9126,7 @@
               <w:cnfStyle w:val="000000100000" w:firstRow="0" w:lastRow="0" w:firstColumn="0" w:lastColumn="0" w:oddVBand="0" w:evenVBand="0" w:oddHBand="1" w:evenHBand="0" w:firstRowFirstColumn="0" w:firstRowLastColumn="0" w:lastRowFirstColumn="0" w:lastRowLastColumn="0"/>
             </w:pPr>
             <w:r>
-              <w:t xml:space="preserve">Tecnologia nova para o grupo que gerou alguma confusão no seu </w:t>
-            </w:r>
-            <w:proofErr w:type="spellStart"/>
-            <w:r>
-              <w:t>setup</w:t>
-            </w:r>
-            <w:proofErr w:type="spellEnd"/>
-            <w:r>
-              <w:t xml:space="preserve"> inicial, na definição e configuração de dependências e </w:t>
-            </w:r>
-            <w:proofErr w:type="spellStart"/>
-            <w:r>
-              <w:t>containerização</w:t>
-            </w:r>
-            <w:proofErr w:type="spellEnd"/>
-            <w:r>
-              <w:t xml:space="preserve"> do servidor de </w:t>
-            </w:r>
-            <w:proofErr w:type="spellStart"/>
-            <w:r>
-              <w:t>MySql</w:t>
-            </w:r>
-            <w:proofErr w:type="spellEnd"/>
-            <w:r>
-              <w:t>. Demos prioridade a operacionalização do projeto, sendo que posteriormente revisitaremos esta implementação.</w:t>
+              <w:t>Tecnologia nova para o grupo que gerou alguma confusão no seu setup inicial, na definição e configuração de dependências e containerização do servidor de MySql. Demos prioridade a operacionalização do projeto, sendo que posteriormente revisitaremos esta implementação.</w:t>
             </w:r>
           </w:p>
         </w:tc>
@@ -10102,7 +9135,7 @@
         <w:tc>
           <w:tcPr>
             <w:cnfStyle w:val="001000000000" w:firstRow="0" w:lastRow="0" w:firstColumn="1" w:lastColumn="0" w:oddVBand="0" w:evenVBand="0" w:oddHBand="0" w:evenHBand="0" w:firstRowFirstColumn="0" w:firstRowLastColumn="0" w:lastRowFirstColumn="0" w:lastRowLastColumn="0"/>
-            <w:tcW w:w="4508" w:type="dxa"/>
+            <w:tcW w:w="2268" w:type="dxa"/>
           </w:tcPr>
           <w:p>
             <w:pPr>
@@ -10115,7 +9148,7 @@
         </w:tc>
         <w:tc>
           <w:tcPr>
-            <w:tcW w:w="4508" w:type="dxa"/>
+            <w:tcW w:w="6748" w:type="dxa"/>
           </w:tcPr>
           <w:p>
             <w:pPr>
@@ -10144,12 +9177,74 @@
     </w:p>
     <w:p>
       <w:pPr>
+        <w:spacing w:line="360" w:lineRule="auto"/>
+      </w:pPr>
+    </w:p>
+    <w:p>
+      <w:pPr>
+        <w:spacing w:line="360" w:lineRule="auto"/>
+      </w:pPr>
+    </w:p>
+    <w:p>
+      <w:pPr>
+        <w:spacing w:line="360" w:lineRule="auto"/>
+      </w:pPr>
+    </w:p>
+    <w:p>
+      <w:pPr>
+        <w:spacing w:line="360" w:lineRule="auto"/>
+      </w:pPr>
+    </w:p>
+    <w:p>
+      <w:pPr>
+        <w:spacing w:line="360" w:lineRule="auto"/>
+      </w:pPr>
+    </w:p>
+    <w:p>
+      <w:pPr>
+        <w:spacing w:line="360" w:lineRule="auto"/>
+      </w:pPr>
+    </w:p>
+    <w:p>
+      <w:pPr>
+        <w:spacing w:line="360" w:lineRule="auto"/>
+      </w:pPr>
+    </w:p>
+    <w:p>
+      <w:pPr>
+        <w:spacing w:line="360" w:lineRule="auto"/>
+      </w:pPr>
+    </w:p>
+    <w:p>
+      <w:pPr>
+        <w:spacing w:line="360" w:lineRule="auto"/>
+      </w:pPr>
+    </w:p>
+    <w:p>
+      <w:pPr>
+        <w:spacing w:line="360" w:lineRule="auto"/>
+      </w:pPr>
+    </w:p>
+    <w:p>
+      <w:pPr>
+        <w:spacing w:line="360" w:lineRule="auto"/>
+      </w:pPr>
+    </w:p>
+    <w:p>
+      <w:pPr>
         <w:pStyle w:val="Heading3"/>
         <w:spacing w:line="360" w:lineRule="auto"/>
       </w:pPr>
       <w:bookmarkStart w:id="31" w:name="_Toc146541708"/>
       <w:r>
-        <w:t>3.4.2. Sprint I</w:t>
+        <w:lastRenderedPageBreak/>
+        <w:t>3.4.</w:t>
+      </w:r>
+      <w:r>
+        <w:t>3</w:t>
+      </w:r>
+      <w:r>
+        <w:t>. Sprint I</w:t>
       </w:r>
       <w:bookmarkEnd w:id="31"/>
     </w:p>
@@ -10160,8 +9255,8 @@
         <w:tblLook w:val="04A0" w:firstRow="1" w:lastRow="0" w:firstColumn="1" w:lastColumn="0" w:noHBand="0" w:noVBand="1"/>
       </w:tblPr>
       <w:tblGrid>
-        <w:gridCol w:w="4508"/>
-        <w:gridCol w:w="4508"/>
+        <w:gridCol w:w="2268"/>
+        <w:gridCol w:w="6748"/>
       </w:tblGrid>
       <w:tr>
         <w:trPr>
@@ -10191,25 +9286,20 @@
         <w:tc>
           <w:tcPr>
             <w:cnfStyle w:val="001000000000" w:firstRow="0" w:lastRow="0" w:firstColumn="1" w:lastColumn="0" w:oddVBand="0" w:evenVBand="0" w:oddHBand="0" w:evenHBand="0" w:firstRowFirstColumn="0" w:firstRowLastColumn="0" w:lastRowFirstColumn="0" w:lastRowLastColumn="0"/>
-            <w:tcW w:w="4508" w:type="dxa"/>
+            <w:tcW w:w="2268" w:type="dxa"/>
           </w:tcPr>
           <w:p>
             <w:pPr>
               <w:spacing w:line="360" w:lineRule="auto"/>
             </w:pPr>
-            <w:proofErr w:type="spellStart"/>
-            <w:r>
-              <w:t>Objectivo</w:t>
-            </w:r>
-            <w:proofErr w:type="spellEnd"/>
-            <w:r>
-              <w:t xml:space="preserve"> Principal</w:t>
+            <w:r>
+              <w:t>Objectivo Principal</w:t>
             </w:r>
           </w:p>
         </w:tc>
         <w:tc>
           <w:tcPr>
-            <w:tcW w:w="4508" w:type="dxa"/>
+            <w:tcW w:w="6748" w:type="dxa"/>
           </w:tcPr>
           <w:p>
             <w:pPr>
@@ -10231,7 +9321,7 @@
         <w:tc>
           <w:tcPr>
             <w:cnfStyle w:val="001000000000" w:firstRow="0" w:lastRow="0" w:firstColumn="1" w:lastColumn="0" w:oddVBand="0" w:evenVBand="0" w:oddHBand="0" w:evenHBand="0" w:firstRowFirstColumn="0" w:firstRowLastColumn="0" w:lastRowFirstColumn="0" w:lastRowLastColumn="0"/>
-            <w:tcW w:w="4508" w:type="dxa"/>
+            <w:tcW w:w="2268" w:type="dxa"/>
           </w:tcPr>
           <w:p>
             <w:pPr>
@@ -10244,7 +9334,7 @@
         </w:tc>
         <w:tc>
           <w:tcPr>
-            <w:tcW w:w="4508" w:type="dxa"/>
+            <w:tcW w:w="6748" w:type="dxa"/>
           </w:tcPr>
           <w:p>
             <w:pPr>
@@ -10256,29 +9346,8 @@
               <w:spacing w:line="360" w:lineRule="auto"/>
               <w:cnfStyle w:val="000000000000" w:firstRow="0" w:lastRow="0" w:firstColumn="0" w:lastColumn="0" w:oddVBand="0" w:evenVBand="0" w:oddHBand="0" w:evenHBand="0" w:firstRowFirstColumn="0" w:firstRowLastColumn="0" w:lastRowFirstColumn="0" w:lastRowLastColumn="0"/>
             </w:pPr>
-            <w:proofErr w:type="spellStart"/>
-            <w:r>
-              <w:t>Scheduler</w:t>
-            </w:r>
-            <w:proofErr w:type="spellEnd"/>
-            <w:r>
-              <w:t xml:space="preserve"> </w:t>
-            </w:r>
-            <w:proofErr w:type="gramStart"/>
-            <w:r>
-              <w:t>geral(</w:t>
-            </w:r>
-            <w:proofErr w:type="gramEnd"/>
-            <w:r>
-              <w:t xml:space="preserve">agenda e date </w:t>
-            </w:r>
-            <w:proofErr w:type="spellStart"/>
-            <w:r>
-              <w:t>picker</w:t>
-            </w:r>
-            <w:proofErr w:type="spellEnd"/>
-            <w:r>
-              <w:t>);</w:t>
+            <w:r>
+              <w:t>Scheduler geral(agenda e date picker);</w:t>
             </w:r>
           </w:p>
           <w:p>
@@ -10291,21 +9360,8 @@
               <w:spacing w:line="360" w:lineRule="auto"/>
               <w:cnfStyle w:val="000000000000" w:firstRow="0" w:lastRow="0" w:firstColumn="0" w:lastColumn="0" w:oddVBand="0" w:evenVBand="0" w:oddHBand="0" w:evenHBand="0" w:firstRowFirstColumn="0" w:firstRowLastColumn="0" w:lastRowFirstColumn="0" w:lastRowLastColumn="0"/>
             </w:pPr>
-            <w:proofErr w:type="spellStart"/>
-            <w:r>
-              <w:t>Content</w:t>
-            </w:r>
-            <w:proofErr w:type="spellEnd"/>
-            <w:r>
-              <w:t xml:space="preserve"> </w:t>
-            </w:r>
-            <w:proofErr w:type="spellStart"/>
-            <w:r>
-              <w:t>table</w:t>
-            </w:r>
-            <w:proofErr w:type="spellEnd"/>
-            <w:r>
-              <w:t xml:space="preserve"> geral;</w:t>
+            <w:r>
+              <w:t>Content table geral;</w:t>
             </w:r>
           </w:p>
           <w:p>
@@ -10318,13 +9374,8 @@
               <w:spacing w:line="360" w:lineRule="auto"/>
               <w:cnfStyle w:val="000000000000" w:firstRow="0" w:lastRow="0" w:firstColumn="0" w:lastColumn="0" w:oddVBand="0" w:evenVBand="0" w:oddHBand="0" w:evenHBand="0" w:firstRowFirstColumn="0" w:firstRowLastColumn="0" w:lastRowFirstColumn="0" w:lastRowLastColumn="0"/>
             </w:pPr>
-            <w:proofErr w:type="spellStart"/>
-            <w:r>
-              <w:t>Button</w:t>
-            </w:r>
-            <w:proofErr w:type="spellEnd"/>
-            <w:r>
-              <w:t xml:space="preserve"> geral;</w:t>
+            <w:r>
+              <w:t>Button geral;</w:t>
             </w:r>
           </w:p>
           <w:p>
@@ -10337,21 +9388,8 @@
               <w:spacing w:line="360" w:lineRule="auto"/>
               <w:cnfStyle w:val="000000000000" w:firstRow="0" w:lastRow="0" w:firstColumn="0" w:lastColumn="0" w:oddVBand="0" w:evenVBand="0" w:oddHBand="0" w:evenHBand="0" w:firstRowFirstColumn="0" w:firstRowLastColumn="0" w:lastRowFirstColumn="0" w:lastRowLastColumn="0"/>
             </w:pPr>
-            <w:proofErr w:type="spellStart"/>
-            <w:r>
-              <w:t>Warning</w:t>
-            </w:r>
-            <w:proofErr w:type="spellEnd"/>
-            <w:r>
-              <w:t xml:space="preserve"> </w:t>
-            </w:r>
-            <w:proofErr w:type="spellStart"/>
-            <w:r>
-              <w:t>message</w:t>
-            </w:r>
-            <w:proofErr w:type="spellEnd"/>
-            <w:r>
-              <w:t xml:space="preserve"> modal;</w:t>
+            <w:r>
+              <w:t>Warning message modal;</w:t>
             </w:r>
           </w:p>
           <w:p>
@@ -10365,15 +9403,7 @@
               <w:cnfStyle w:val="000000000000" w:firstRow="0" w:lastRow="0" w:firstColumn="0" w:lastColumn="0" w:oddVBand="0" w:evenVBand="0" w:oddHBand="0" w:evenHBand="0" w:firstRowFirstColumn="0" w:firstRowLastColumn="0" w:lastRowFirstColumn="0" w:lastRowLastColumn="0"/>
             </w:pPr>
             <w:r>
-              <w:t xml:space="preserve">Master </w:t>
-            </w:r>
-            <w:proofErr w:type="spellStart"/>
-            <w:r>
-              <w:t>page</w:t>
-            </w:r>
-            <w:proofErr w:type="spellEnd"/>
-            <w:r>
-              <w:t xml:space="preserve"> (distinção Formador e Planeamento);</w:t>
+              <w:t>Master page (distinção Formador e Planeamento);</w:t>
             </w:r>
           </w:p>
           <w:p>
@@ -10399,21 +9429,20 @@
         <w:tc>
           <w:tcPr>
             <w:cnfStyle w:val="001000000000" w:firstRow="0" w:lastRow="0" w:firstColumn="1" w:lastColumn="0" w:oddVBand="0" w:evenVBand="0" w:oddHBand="0" w:evenHBand="0" w:firstRowFirstColumn="0" w:firstRowLastColumn="0" w:lastRowFirstColumn="0" w:lastRowLastColumn="0"/>
-            <w:tcW w:w="4508" w:type="dxa"/>
+            <w:tcW w:w="2268" w:type="dxa"/>
           </w:tcPr>
           <w:p>
             <w:pPr>
               <w:spacing w:line="360" w:lineRule="auto"/>
             </w:pPr>
             <w:r>
-              <w:lastRenderedPageBreak/>
               <w:t>Dificuldades</w:t>
             </w:r>
           </w:p>
         </w:tc>
         <w:tc>
           <w:tcPr>
-            <w:tcW w:w="4508" w:type="dxa"/>
+            <w:tcW w:w="6748" w:type="dxa"/>
           </w:tcPr>
           <w:p>
             <w:pPr>
@@ -10472,7 +9501,7 @@
         <w:tc>
           <w:tcPr>
             <w:cnfStyle w:val="001000000000" w:firstRow="0" w:lastRow="0" w:firstColumn="1" w:lastColumn="0" w:oddVBand="0" w:evenVBand="0" w:oddHBand="0" w:evenHBand="0" w:firstRowFirstColumn="0" w:firstRowLastColumn="0" w:lastRowFirstColumn="0" w:lastRowLastColumn="0"/>
-            <w:tcW w:w="4508" w:type="dxa"/>
+            <w:tcW w:w="2268" w:type="dxa"/>
           </w:tcPr>
           <w:p>
             <w:pPr>
@@ -10485,7 +9514,7 @@
         </w:tc>
         <w:tc>
           <w:tcPr>
-            <w:tcW w:w="4508" w:type="dxa"/>
+            <w:tcW w:w="6748" w:type="dxa"/>
           </w:tcPr>
           <w:p>
             <w:pPr>
@@ -10498,23 +9527,7 @@
               <w:cnfStyle w:val="000000000000" w:firstRow="0" w:lastRow="0" w:firstColumn="0" w:lastColumn="0" w:oddVBand="0" w:evenVBand="0" w:oddHBand="0" w:evenHBand="0" w:firstRowFirstColumn="0" w:firstRowLastColumn="0" w:lastRowFirstColumn="0" w:lastRowLastColumn="0"/>
             </w:pPr>
             <w:r>
-              <w:t xml:space="preserve">Conclusão retirada de que </w:t>
-            </w:r>
-            <w:proofErr w:type="spellStart"/>
-            <w:r>
-              <w:t>overhead</w:t>
-            </w:r>
-            <w:proofErr w:type="spellEnd"/>
-            <w:r>
-              <w:t xml:space="preserve"> </w:t>
-            </w:r>
-            <w:proofErr w:type="spellStart"/>
-            <w:r>
-              <w:t>nessário</w:t>
-            </w:r>
-            <w:proofErr w:type="spellEnd"/>
-            <w:r>
-              <w:t xml:space="preserve"> para conseguir implementar esta solução não compensaria o investimento de tempo.</w:t>
+              <w:t>Conclusão retirada de que overhead nessário para conseguir implementar esta solução não compensaria o investimento de tempo.</w:t>
             </w:r>
           </w:p>
           <w:p>
@@ -10528,15 +9541,7 @@
               <w:cnfStyle w:val="000000000000" w:firstRow="0" w:lastRow="0" w:firstColumn="0" w:lastColumn="0" w:oddVBand="0" w:evenVBand="0" w:oddHBand="0" w:evenHBand="0" w:firstRowFirstColumn="0" w:firstRowLastColumn="0" w:lastRowFirstColumn="0" w:lastRowLastColumn="0"/>
             </w:pPr>
             <w:r>
-              <w:t xml:space="preserve">Reestruturação/redefinição de estratégia, de componentes para páginas. Melhor leitura, melhor escalabilidade, mas fácil manutenção e </w:t>
-            </w:r>
-            <w:proofErr w:type="spellStart"/>
-            <w:r>
-              <w:t>troubleshooting</w:t>
-            </w:r>
-            <w:proofErr w:type="spellEnd"/>
-            <w:r>
-              <w:t>.</w:t>
+              <w:t>Reestruturação/redefinição de estratégia, de componentes para páginas. Melhor leitura, melhor escalabilidade, mas fácil manutenção e troubleshooting.</w:t>
             </w:r>
           </w:p>
         </w:tc>
@@ -10549,12 +9554,64 @@
     </w:p>
     <w:p>
       <w:pPr>
+        <w:spacing w:line="360" w:lineRule="auto"/>
+      </w:pPr>
+    </w:p>
+    <w:p>
+      <w:pPr>
+        <w:spacing w:line="360" w:lineRule="auto"/>
+      </w:pPr>
+    </w:p>
+    <w:p>
+      <w:pPr>
+        <w:spacing w:line="360" w:lineRule="auto"/>
+      </w:pPr>
+    </w:p>
+    <w:p>
+      <w:pPr>
+        <w:spacing w:line="360" w:lineRule="auto"/>
+      </w:pPr>
+    </w:p>
+    <w:p>
+      <w:pPr>
+        <w:spacing w:line="360" w:lineRule="auto"/>
+      </w:pPr>
+    </w:p>
+    <w:p>
+      <w:pPr>
+        <w:spacing w:line="360" w:lineRule="auto"/>
+      </w:pPr>
+    </w:p>
+    <w:p>
+      <w:pPr>
+        <w:spacing w:line="360" w:lineRule="auto"/>
+      </w:pPr>
+    </w:p>
+    <w:p>
+      <w:pPr>
+        <w:spacing w:line="360" w:lineRule="auto"/>
+      </w:pPr>
+    </w:p>
+    <w:p>
+      <w:pPr>
+        <w:spacing w:line="360" w:lineRule="auto"/>
+      </w:pPr>
+    </w:p>
+    <w:p>
+      <w:pPr>
         <w:pStyle w:val="Heading3"/>
         <w:spacing w:line="360" w:lineRule="auto"/>
       </w:pPr>
       <w:bookmarkStart w:id="32" w:name="_Toc146541709"/>
       <w:r>
-        <w:t>3.4.2. Sprint II</w:t>
+        <w:lastRenderedPageBreak/>
+        <w:t>3.4.</w:t>
+      </w:r>
+      <w:r>
+        <w:t>4</w:t>
+      </w:r>
+      <w:r>
+        <w:t>. Sprint II</w:t>
       </w:r>
       <w:bookmarkEnd w:id="32"/>
     </w:p>
@@ -10565,8 +9622,8 @@
         <w:tblLook w:val="04A0" w:firstRow="1" w:lastRow="0" w:firstColumn="1" w:lastColumn="0" w:noHBand="0" w:noVBand="1"/>
       </w:tblPr>
       <w:tblGrid>
-        <w:gridCol w:w="4508"/>
-        <w:gridCol w:w="4508"/>
+        <w:gridCol w:w="2268"/>
+        <w:gridCol w:w="6748"/>
       </w:tblGrid>
       <w:tr>
         <w:trPr>
@@ -10632,25 +9689,20 @@
         <w:tc>
           <w:tcPr>
             <w:cnfStyle w:val="001000000000" w:firstRow="0" w:lastRow="0" w:firstColumn="1" w:lastColumn="0" w:oddVBand="0" w:evenVBand="0" w:oddHBand="0" w:evenHBand="0" w:firstRowFirstColumn="0" w:firstRowLastColumn="0" w:lastRowFirstColumn="0" w:lastRowLastColumn="0"/>
-            <w:tcW w:w="4508" w:type="dxa"/>
+            <w:tcW w:w="2268" w:type="dxa"/>
           </w:tcPr>
           <w:p>
             <w:pPr>
               <w:spacing w:line="360" w:lineRule="auto"/>
             </w:pPr>
-            <w:proofErr w:type="spellStart"/>
-            <w:r>
-              <w:t>Objectivo</w:t>
-            </w:r>
-            <w:proofErr w:type="spellEnd"/>
-            <w:r>
-              <w:t xml:space="preserve"> Principal</w:t>
+            <w:r>
+              <w:t>Objectivo Principal</w:t>
             </w:r>
           </w:p>
         </w:tc>
         <w:tc>
           <w:tcPr>
-            <w:tcW w:w="4508" w:type="dxa"/>
+            <w:tcW w:w="6748" w:type="dxa"/>
           </w:tcPr>
           <w:p>
             <w:pPr>
@@ -10672,7 +9724,7 @@
         <w:tc>
           <w:tcPr>
             <w:cnfStyle w:val="001000000000" w:firstRow="0" w:lastRow="0" w:firstColumn="1" w:lastColumn="0" w:oddVBand="0" w:evenVBand="0" w:oddHBand="0" w:evenHBand="0" w:firstRowFirstColumn="0" w:firstRowLastColumn="0" w:lastRowFirstColumn="0" w:lastRowLastColumn="0"/>
-            <w:tcW w:w="4508" w:type="dxa"/>
+            <w:tcW w:w="2268" w:type="dxa"/>
           </w:tcPr>
           <w:p>
             <w:pPr>
@@ -10685,7 +9737,7 @@
         </w:tc>
         <w:tc>
           <w:tcPr>
-            <w:tcW w:w="4508" w:type="dxa"/>
+            <w:tcW w:w="6748" w:type="dxa"/>
           </w:tcPr>
           <w:p>
             <w:pPr>
@@ -10738,7 +9790,7 @@
         <w:tc>
           <w:tcPr>
             <w:cnfStyle w:val="001000000000" w:firstRow="0" w:lastRow="0" w:firstColumn="1" w:lastColumn="0" w:oddVBand="0" w:evenVBand="0" w:oddHBand="0" w:evenHBand="0" w:firstRowFirstColumn="0" w:firstRowLastColumn="0" w:lastRowFirstColumn="0" w:lastRowLastColumn="0"/>
-            <w:tcW w:w="4508" w:type="dxa"/>
+            <w:tcW w:w="2268" w:type="dxa"/>
           </w:tcPr>
           <w:p>
             <w:pPr>
@@ -10751,7 +9803,7 @@
         </w:tc>
         <w:tc>
           <w:tcPr>
-            <w:tcW w:w="4508" w:type="dxa"/>
+            <w:tcW w:w="6748" w:type="dxa"/>
           </w:tcPr>
           <w:p>
             <w:pPr>
@@ -10764,15 +9816,7 @@
               <w:cnfStyle w:val="000000100000" w:firstRow="0" w:lastRow="0" w:firstColumn="0" w:lastColumn="0" w:oddVBand="0" w:evenVBand="0" w:oddHBand="1" w:evenHBand="0" w:firstRowFirstColumn="0" w:firstRowLastColumn="0" w:lastRowFirstColumn="0" w:lastRowLastColumn="0"/>
             </w:pPr>
             <w:r>
-              <w:t xml:space="preserve">Dificuldades manifestadas por alguns membros e a </w:t>
-            </w:r>
-            <w:proofErr w:type="spellStart"/>
-            <w:r>
-              <w:t>framework</w:t>
-            </w:r>
-            <w:proofErr w:type="spellEnd"/>
-            <w:r>
-              <w:t>;</w:t>
+              <w:t>Dificuldades manifestadas por alguns membros e a framework;</w:t>
             </w:r>
           </w:p>
           <w:p>
@@ -10786,13 +9830,8 @@
               <w:cnfStyle w:val="000000100000" w:firstRow="0" w:lastRow="0" w:firstColumn="0" w:lastColumn="0" w:oddVBand="0" w:evenVBand="0" w:oddHBand="1" w:evenHBand="0" w:firstRowFirstColumn="0" w:firstRowLastColumn="0" w:lastRowFirstColumn="0" w:lastRowLastColumn="0"/>
             </w:pPr>
             <w:r>
-              <w:t xml:space="preserve">Primeiras experiências com </w:t>
-            </w:r>
-            <w:proofErr w:type="spellStart"/>
-            <w:r>
-              <w:t>Laravel-Mix</w:t>
-            </w:r>
-            <w:proofErr w:type="spellEnd"/>
+              <w:t>Primeiras experiências com Laravel-Mix</w:t>
+            </w:r>
             <w:r>
               <w:t>.</w:t>
             </w:r>
@@ -10803,7 +9842,7 @@
         <w:tc>
           <w:tcPr>
             <w:cnfStyle w:val="001000000000" w:firstRow="0" w:lastRow="0" w:firstColumn="1" w:lastColumn="0" w:oddVBand="0" w:evenVBand="0" w:oddHBand="0" w:evenHBand="0" w:firstRowFirstColumn="0" w:firstRowLastColumn="0" w:lastRowFirstColumn="0" w:lastRowLastColumn="0"/>
-            <w:tcW w:w="4508" w:type="dxa"/>
+            <w:tcW w:w="2268" w:type="dxa"/>
           </w:tcPr>
           <w:p>
             <w:pPr>
@@ -10816,7 +9855,7 @@
         </w:tc>
         <w:tc>
           <w:tcPr>
-            <w:tcW w:w="4508" w:type="dxa"/>
+            <w:tcW w:w="6748" w:type="dxa"/>
           </w:tcPr>
           <w:p>
             <w:pPr>
@@ -10828,13 +9867,8 @@
               <w:spacing w:line="360" w:lineRule="auto"/>
               <w:cnfStyle w:val="000000000000" w:firstRow="0" w:lastRow="0" w:firstColumn="0" w:lastColumn="0" w:oddVBand="0" w:evenVBand="0" w:oddHBand="0" w:evenHBand="0" w:firstRowFirstColumn="0" w:firstRowLastColumn="0" w:lastRowFirstColumn="0" w:lastRowLastColumn="0"/>
             </w:pPr>
-            <w:proofErr w:type="spellStart"/>
-            <w:r>
-              <w:t>Objectivo</w:t>
-            </w:r>
-            <w:proofErr w:type="spellEnd"/>
-            <w:r>
-              <w:t xml:space="preserve"> principal conseguido;</w:t>
+            <w:r>
+              <w:t>Objectivo principal conseguido;</w:t>
             </w:r>
           </w:p>
           <w:p>
@@ -10848,16 +9882,7 @@
               <w:cnfStyle w:val="000000000000" w:firstRow="0" w:lastRow="0" w:firstColumn="0" w:lastColumn="0" w:oddVBand="0" w:evenVBand="0" w:oddHBand="0" w:evenHBand="0" w:firstRowFirstColumn="0" w:firstRowLastColumn="0" w:lastRowFirstColumn="0" w:lastRowLastColumn="0"/>
             </w:pPr>
             <w:r>
-              <w:lastRenderedPageBreak/>
-              <w:t xml:space="preserve">Primeira conquista do grupo com </w:t>
-            </w:r>
-            <w:proofErr w:type="spellStart"/>
-            <w:r>
-              <w:t>Laravel-Mix</w:t>
-            </w:r>
-            <w:proofErr w:type="spellEnd"/>
-            <w:r>
-              <w:t xml:space="preserve"> e JS/CSS.</w:t>
+              <w:t>Primeira conquista do grupo com Laravel-Mix e JS/CSS.</w:t>
             </w:r>
           </w:p>
         </w:tc>
@@ -10875,7 +9900,13 @@
       </w:pPr>
       <w:bookmarkStart w:id="33" w:name="_Toc146541710"/>
       <w:r>
-        <w:t>3.4.2. Sprint III</w:t>
+        <w:t>3.4.</w:t>
+      </w:r>
+      <w:r>
+        <w:t>5</w:t>
+      </w:r>
+      <w:r>
+        <w:t>. Sprint III</w:t>
       </w:r>
       <w:bookmarkEnd w:id="33"/>
     </w:p>
@@ -10886,8 +9917,8 @@
         <w:tblLook w:val="04A0" w:firstRow="1" w:lastRow="0" w:firstColumn="1" w:lastColumn="0" w:noHBand="0" w:noVBand="1"/>
       </w:tblPr>
       <w:tblGrid>
-        <w:gridCol w:w="4508"/>
-        <w:gridCol w:w="4508"/>
+        <w:gridCol w:w="2268"/>
+        <w:gridCol w:w="6748"/>
       </w:tblGrid>
       <w:tr>
         <w:trPr>
@@ -10908,13 +9939,19 @@
               <w:t xml:space="preserve">Sprint III 14/9/23 – </w:t>
             </w:r>
             <w:r>
-              <w:t>24</w:t>
-            </w:r>
-            <w:r>
-              <w:t>/9/23 (</w:t>
-            </w:r>
-            <w:r>
-              <w:t>2</w:t>
+              <w:t>01</w:t>
+            </w:r>
+            <w:r>
+              <w:t>/</w:t>
+            </w:r>
+            <w:r>
+              <w:t>10</w:t>
+            </w:r>
+            <w:r>
+              <w:t>/23 (</w:t>
+            </w:r>
+            <w:r>
+              <w:t>3</w:t>
             </w:r>
             <w:r>
               <w:t xml:space="preserve"> semanas)</w:t>
@@ -10929,25 +9966,20 @@
         <w:tc>
           <w:tcPr>
             <w:cnfStyle w:val="001000000000" w:firstRow="0" w:lastRow="0" w:firstColumn="1" w:lastColumn="0" w:oddVBand="0" w:evenVBand="0" w:oddHBand="0" w:evenHBand="0" w:firstRowFirstColumn="0" w:firstRowLastColumn="0" w:lastRowFirstColumn="0" w:lastRowLastColumn="0"/>
-            <w:tcW w:w="4508" w:type="dxa"/>
+            <w:tcW w:w="2268" w:type="dxa"/>
           </w:tcPr>
           <w:p>
             <w:pPr>
               <w:spacing w:line="360" w:lineRule="auto"/>
             </w:pPr>
-            <w:proofErr w:type="spellStart"/>
-            <w:r>
-              <w:t>Objectivo</w:t>
-            </w:r>
-            <w:proofErr w:type="spellEnd"/>
-            <w:r>
-              <w:t xml:space="preserve"> Principal</w:t>
+            <w:r>
+              <w:t>Objectivo Principal</w:t>
             </w:r>
           </w:p>
         </w:tc>
         <w:tc>
           <w:tcPr>
-            <w:tcW w:w="4508" w:type="dxa"/>
+            <w:tcW w:w="6748" w:type="dxa"/>
           </w:tcPr>
           <w:p>
             <w:pPr>
@@ -10969,7 +10001,7 @@
         <w:tc>
           <w:tcPr>
             <w:cnfStyle w:val="001000000000" w:firstRow="0" w:lastRow="0" w:firstColumn="1" w:lastColumn="0" w:oddVBand="0" w:evenVBand="0" w:oddHBand="0" w:evenHBand="0" w:firstRowFirstColumn="0" w:firstRowLastColumn="0" w:lastRowFirstColumn="0" w:lastRowLastColumn="0"/>
-            <w:tcW w:w="4508" w:type="dxa"/>
+            <w:tcW w:w="2268" w:type="dxa"/>
           </w:tcPr>
           <w:p>
             <w:pPr>
@@ -10982,7 +10014,7 @@
         </w:tc>
         <w:tc>
           <w:tcPr>
-            <w:tcW w:w="4508" w:type="dxa"/>
+            <w:tcW w:w="6748" w:type="dxa"/>
           </w:tcPr>
           <w:p>
             <w:pPr>
@@ -11024,7 +10056,7 @@
         <w:tc>
           <w:tcPr>
             <w:cnfStyle w:val="001000000000" w:firstRow="0" w:lastRow="0" w:firstColumn="1" w:lastColumn="0" w:oddVBand="0" w:evenVBand="0" w:oddHBand="0" w:evenHBand="0" w:firstRowFirstColumn="0" w:firstRowLastColumn="0" w:lastRowFirstColumn="0" w:lastRowLastColumn="0"/>
-            <w:tcW w:w="4508" w:type="dxa"/>
+            <w:tcW w:w="2268" w:type="dxa"/>
           </w:tcPr>
           <w:p>
             <w:pPr>
@@ -11037,7 +10069,7 @@
         </w:tc>
         <w:tc>
           <w:tcPr>
-            <w:tcW w:w="4508" w:type="dxa"/>
+            <w:tcW w:w="6748" w:type="dxa"/>
           </w:tcPr>
           <w:p>
             <w:pPr>
@@ -11050,15 +10082,7 @@
               <w:cnfStyle w:val="000000100000" w:firstRow="0" w:lastRow="0" w:firstColumn="0" w:lastColumn="0" w:oddVBand="0" w:evenVBand="0" w:oddHBand="1" w:evenHBand="0" w:firstRowFirstColumn="0" w:firstRowLastColumn="0" w:lastRowFirstColumn="0" w:lastRowLastColumn="0"/>
             </w:pPr>
             <w:r>
-              <w:t xml:space="preserve">Inclusão de JS com </w:t>
-            </w:r>
-            <w:proofErr w:type="spellStart"/>
-            <w:r>
-              <w:t>Laravel</w:t>
-            </w:r>
-            <w:proofErr w:type="spellEnd"/>
-            <w:r>
-              <w:t xml:space="preserve"> na criação de uma página única para as operações de </w:t>
+              <w:t xml:space="preserve">Inclusão de JS com Laravel na criação de uma página única para as operações de </w:t>
             </w:r>
             <w:r>
               <w:rPr>
@@ -11086,7 +10110,161 @@
               <w:cnfStyle w:val="000000100000" w:firstRow="0" w:lastRow="0" w:firstColumn="0" w:lastColumn="0" w:oddVBand="0" w:evenVBand="0" w:oddHBand="1" w:evenHBand="0" w:firstRowFirstColumn="0" w:firstRowLastColumn="0" w:lastRowFirstColumn="0" w:lastRowLastColumn="0"/>
             </w:pPr>
             <w:r>
-              <w:t>Gestão de tempo entre responsabilidades de gestão e desenvolvimento.</w:t>
+              <w:t>Gestão de tempo entre responsabilidades de gestão</w:t>
+            </w:r>
+            <w:r>
+              <w:t>,</w:t>
+            </w:r>
+            <w:r>
+              <w:t xml:space="preserve"> desenvolvimento</w:t>
+            </w:r>
+            <w:r>
+              <w:t xml:space="preserve"> e prestação de apoio técnico à equipa</w:t>
+            </w:r>
+            <w:r>
+              <w:t>.</w:t>
+            </w:r>
+            <w:r>
+              <w:t xml:space="preserve"> O que levou a um atraso das tarefas consignadas ao Product Owner;</w:t>
+            </w:r>
+          </w:p>
+          <w:p>
+            <w:pPr>
+              <w:pStyle w:val="ListParagraph"/>
+              <w:numPr>
+                <w:ilvl w:val="0"/>
+                <w:numId w:val="8"/>
+              </w:numPr>
+              <w:spacing w:line="360" w:lineRule="auto"/>
+              <w:cnfStyle w:val="000000100000" w:firstRow="0" w:lastRow="0" w:firstColumn="0" w:lastColumn="0" w:oddVBand="0" w:evenVBand="0" w:oddHBand="1" w:evenHBand="0" w:firstRowFirstColumn="0" w:firstRowLastColumn="0" w:lastRowFirstColumn="0" w:lastRowLastColumn="0"/>
+            </w:pPr>
+            <w:r>
+              <w:t>Durante os vários encontros/</w:t>
+            </w:r>
+            <w:r>
+              <w:rPr>
+                <w:i/>
+                <w:iCs/>
+              </w:rPr>
+              <w:t xml:space="preserve">daylies </w:t>
+            </w:r>
+            <w:r>
+              <w:t>da equipa ajuda era disponibilizada e sempre que detetadas duvidas ou a possibilidade de interpretações erróneas as mesmas eram mitigadas com as devidas explicações e feedback positivo da equipa em relação a estas intervenções.</w:t>
+            </w:r>
+          </w:p>
+          <w:p>
+            <w:pPr>
+              <w:pStyle w:val="ListParagraph"/>
+              <w:numPr>
+                <w:ilvl w:val="0"/>
+                <w:numId w:val="8"/>
+              </w:numPr>
+              <w:spacing w:line="360" w:lineRule="auto"/>
+              <w:cnfStyle w:val="000000100000" w:firstRow="0" w:lastRow="0" w:firstColumn="0" w:lastColumn="0" w:oddVBand="0" w:evenVBand="0" w:oddHBand="1" w:evenHBand="0" w:firstRowFirstColumn="0" w:firstRowLastColumn="0" w:lastRowFirstColumn="0" w:lastRowLastColumn="0"/>
+            </w:pPr>
+            <w:r>
+              <w:t xml:space="preserve">Aquando da deteção de múltiplos atrasos e falhas de comunicação ou a não procura de ajuda/exposição de problemas nas </w:t>
+            </w:r>
+            <w:r>
+              <w:rPr>
+                <w:i/>
+                <w:iCs/>
+              </w:rPr>
+              <w:t>daylies</w:t>
+            </w:r>
+            <w:r>
+              <w:t xml:space="preserve">, tentou-se 1 on 1’s com os elementos da equipa. Um ativamente mostrou resistência alegando que estava tudo encaminhado e não era necessária ajuda que tinha tudo </w:t>
+            </w:r>
+            <w:r>
+              <w:lastRenderedPageBreak/>
+              <w:t>sob controlo.  Outro elemento, que também tinha trabalho em atraso, garantiu que também estava tudo bem e que não necessitava de ajuda.</w:t>
+            </w:r>
+          </w:p>
+          <w:p>
+            <w:pPr>
+              <w:pStyle w:val="ListParagraph"/>
+              <w:numPr>
+                <w:ilvl w:val="0"/>
+                <w:numId w:val="8"/>
+              </w:numPr>
+              <w:spacing w:line="360" w:lineRule="auto"/>
+              <w:cnfStyle w:val="000000100000" w:firstRow="0" w:lastRow="0" w:firstColumn="0" w:lastColumn="0" w:oddVBand="0" w:evenVBand="0" w:oddHBand="1" w:evenHBand="0" w:firstRowFirstColumn="0" w:firstRowLastColumn="0" w:lastRowFirstColumn="0" w:lastRowLastColumn="0"/>
+            </w:pPr>
+            <w:r>
+              <w:t>Falhas de comunicação que levaram à necessidade de uma reunião com a supervisão do Coordenador de turma de forma a tentar entender como se poderia ultrapassar este desafio.</w:t>
+            </w:r>
+            <w:r>
+              <w:t xml:space="preserve"> Conclui-se a necessidade de uma antecipação do trabalho de </w:t>
+            </w:r>
+            <w:r>
+              <w:rPr>
+                <w:i/>
+                <w:iCs/>
+                <w:lang w:val="en-GB"/>
+              </w:rPr>
+              <w:t>F</w:t>
+            </w:r>
+            <w:r>
+              <w:rPr>
+                <w:i/>
+                <w:iCs/>
+              </w:rPr>
+              <w:t xml:space="preserve">rontend </w:t>
+            </w:r>
+            <w:r>
+              <w:t xml:space="preserve">de forma a colocar os colegas que manifestaram nesta reunião mais dificuldades com </w:t>
+            </w:r>
+            <w:r>
+              <w:rPr>
+                <w:i/>
+                <w:iCs/>
+              </w:rPr>
+              <w:t xml:space="preserve">Backend. </w:t>
+            </w:r>
+            <w:r>
+              <w:t xml:space="preserve">Mas que para isso seria necessário terminar as tarefas pendentes para criar as condições mínimas de arranque de aprimoramento e desenvolvimento do </w:t>
+            </w:r>
+            <w:r>
+              <w:rPr>
+                <w:i/>
+                <w:iCs/>
+              </w:rPr>
+              <w:t>Fr</w:t>
+            </w:r>
+            <w:r>
+              <w:rPr>
+                <w:i/>
+                <w:iCs/>
+              </w:rPr>
+              <w:t>on</w:t>
+            </w:r>
+            <w:r>
+              <w:rPr>
+                <w:i/>
+                <w:iCs/>
+              </w:rPr>
+              <w:t>t</w:t>
+            </w:r>
+            <w:r>
+              <w:rPr>
+                <w:i/>
+                <w:iCs/>
+              </w:rPr>
+              <w:t>end.</w:t>
+            </w:r>
+          </w:p>
+          <w:p>
+            <w:pPr>
+              <w:pStyle w:val="ListParagraph"/>
+              <w:numPr>
+                <w:ilvl w:val="0"/>
+                <w:numId w:val="8"/>
+              </w:numPr>
+              <w:spacing w:line="360" w:lineRule="auto"/>
+              <w:cnfStyle w:val="000000100000" w:firstRow="0" w:lastRow="0" w:firstColumn="0" w:lastColumn="0" w:oddVBand="0" w:evenVBand="0" w:oddHBand="1" w:evenHBand="0" w:firstRowFirstColumn="0" w:firstRowLastColumn="0" w:lastRowFirstColumn="0" w:lastRowLastColumn="0"/>
+            </w:pPr>
+            <w:r>
+              <w:t>Sprint concluído com tarefas em falta que terão de ser reintegradas em Backlog para desenvolvimento em futuro sprint.</w:t>
             </w:r>
           </w:p>
         </w:tc>
@@ -11095,20 +10273,21 @@
         <w:tc>
           <w:tcPr>
             <w:cnfStyle w:val="001000000000" w:firstRow="0" w:lastRow="0" w:firstColumn="1" w:lastColumn="0" w:oddVBand="0" w:evenVBand="0" w:oddHBand="0" w:evenHBand="0" w:firstRowFirstColumn="0" w:firstRowLastColumn="0" w:lastRowFirstColumn="0" w:lastRowLastColumn="0"/>
-            <w:tcW w:w="4508" w:type="dxa"/>
+            <w:tcW w:w="2268" w:type="dxa"/>
           </w:tcPr>
           <w:p>
             <w:pPr>
               <w:spacing w:line="360" w:lineRule="auto"/>
             </w:pPr>
             <w:r>
+              <w:lastRenderedPageBreak/>
               <w:t>Conquistas</w:t>
             </w:r>
           </w:p>
         </w:tc>
         <w:tc>
           <w:tcPr>
-            <w:tcW w:w="4508" w:type="dxa"/>
+            <w:tcW w:w="6748" w:type="dxa"/>
           </w:tcPr>
           <w:p>
             <w:pPr>
@@ -11121,15 +10300,24 @@
               <w:cnfStyle w:val="000000000000" w:firstRow="0" w:lastRow="0" w:firstColumn="0" w:lastColumn="0" w:oddVBand="0" w:evenVBand="0" w:oddHBand="0" w:evenHBand="0" w:firstRowFirstColumn="0" w:firstRowLastColumn="0" w:lastRowFirstColumn="0" w:lastRowLastColumn="0"/>
             </w:pPr>
             <w:r>
-              <w:t xml:space="preserve">Apesar das dificuldades nota-se evolução no uso de </w:t>
-            </w:r>
-            <w:proofErr w:type="spellStart"/>
-            <w:r>
-              <w:t>Laravel</w:t>
-            </w:r>
-            <w:proofErr w:type="spellEnd"/>
-            <w:r>
-              <w:t>.</w:t>
+              <w:t>Conseguimos detetar e começar a trabalhar os bloqueios e falhas de comunicação</w:t>
+            </w:r>
+            <w:r>
+              <w:t>;</w:t>
+            </w:r>
+          </w:p>
+          <w:p>
+            <w:pPr>
+              <w:pStyle w:val="ListParagraph"/>
+              <w:numPr>
+                <w:ilvl w:val="0"/>
+                <w:numId w:val="8"/>
+              </w:numPr>
+              <w:spacing w:after="160" w:line="360" w:lineRule="auto"/>
+              <w:cnfStyle w:val="000000000000" w:firstRow="0" w:lastRow="0" w:firstColumn="0" w:lastColumn="0" w:oddVBand="0" w:evenVBand="0" w:oddHBand="0" w:evenHBand="0" w:firstRowFirstColumn="0" w:firstRowLastColumn="0" w:lastRowFirstColumn="0" w:lastRowLastColumn="0"/>
+            </w:pPr>
+            <w:r>
+              <w:t>Reorganização e priorização de tarefas.</w:t>
             </w:r>
           </w:p>
         </w:tc>
@@ -11147,7 +10335,13 @@
       </w:pPr>
       <w:bookmarkStart w:id="34" w:name="_Toc146541711"/>
       <w:r>
-        <w:t>3.4.2. Sprint IV</w:t>
+        <w:t>3.4.</w:t>
+      </w:r>
+      <w:r>
+        <w:t>6</w:t>
+      </w:r>
+      <w:r>
+        <w:t>. Sprint IV</w:t>
       </w:r>
       <w:bookmarkEnd w:id="34"/>
     </w:p>
@@ -11158,8 +10352,8 @@
         <w:tblLook w:val="04A0" w:firstRow="1" w:lastRow="0" w:firstColumn="1" w:lastColumn="0" w:noHBand="0" w:noVBand="1"/>
       </w:tblPr>
       <w:tblGrid>
-        <w:gridCol w:w="4508"/>
-        <w:gridCol w:w="4508"/>
+        <w:gridCol w:w="2268"/>
+        <w:gridCol w:w="6748"/>
       </w:tblGrid>
       <w:tr>
         <w:trPr>
@@ -11177,7 +10371,25 @@
               <w:jc w:val="center"/>
             </w:pPr>
             <w:r>
-              <w:t>Sprint IV 25/9/23 – 1/10/23 (1 semanas)</w:t>
+              <w:t xml:space="preserve">Sprint IV </w:t>
+            </w:r>
+            <w:r>
+              <w:t>02</w:t>
+            </w:r>
+            <w:r>
+              <w:t>/</w:t>
+            </w:r>
+            <w:r>
+              <w:t>10</w:t>
+            </w:r>
+            <w:r>
+              <w:t xml:space="preserve">/23 – </w:t>
+            </w:r>
+            <w:r>
+              <w:t>08</w:t>
+            </w:r>
+            <w:r>
+              <w:t>/10/23 (1 semana)</w:t>
             </w:r>
           </w:p>
         </w:tc>
@@ -11189,25 +10401,20 @@
         <w:tc>
           <w:tcPr>
             <w:cnfStyle w:val="001000000000" w:firstRow="0" w:lastRow="0" w:firstColumn="1" w:lastColumn="0" w:oddVBand="0" w:evenVBand="0" w:oddHBand="0" w:evenHBand="0" w:firstRowFirstColumn="0" w:firstRowLastColumn="0" w:lastRowFirstColumn="0" w:lastRowLastColumn="0"/>
-            <w:tcW w:w="4508" w:type="dxa"/>
+            <w:tcW w:w="2268" w:type="dxa"/>
           </w:tcPr>
           <w:p>
             <w:pPr>
               <w:spacing w:line="360" w:lineRule="auto"/>
             </w:pPr>
-            <w:proofErr w:type="spellStart"/>
-            <w:r>
-              <w:t>Objectivo</w:t>
-            </w:r>
-            <w:proofErr w:type="spellEnd"/>
-            <w:r>
-              <w:t xml:space="preserve"> Principal</w:t>
+            <w:r>
+              <w:t>Objectivo Principal</w:t>
             </w:r>
           </w:p>
         </w:tc>
         <w:tc>
           <w:tcPr>
-            <w:tcW w:w="4508" w:type="dxa"/>
+            <w:tcW w:w="6748" w:type="dxa"/>
           </w:tcPr>
           <w:p>
             <w:pPr>
@@ -11219,6 +10426,26 @@
               <w:spacing w:line="360" w:lineRule="auto"/>
               <w:cnfStyle w:val="000000100000" w:firstRow="0" w:lastRow="0" w:firstColumn="0" w:lastColumn="0" w:oddVBand="0" w:evenVBand="0" w:oddHBand="1" w:evenHBand="0" w:firstRowFirstColumn="0" w:firstRowLastColumn="0" w:lastRowFirstColumn="0" w:lastRowLastColumn="0"/>
             </w:pPr>
+            <w:r>
+              <w:t xml:space="preserve">Passagem de </w:t>
+            </w:r>
+            <w:r>
+              <w:rPr>
+                <w:i/>
+                <w:iCs/>
+              </w:rPr>
+              <w:t>Backend</w:t>
+            </w:r>
+            <w:r>
+              <w:t xml:space="preserve"> para </w:t>
+            </w:r>
+            <w:r>
+              <w:rPr>
+                <w:i/>
+                <w:iCs/>
+              </w:rPr>
+              <w:t>Frontend</w:t>
+            </w:r>
           </w:p>
         </w:tc>
       </w:tr>
@@ -11226,7 +10453,7 @@
         <w:tc>
           <w:tcPr>
             <w:cnfStyle w:val="001000000000" w:firstRow="0" w:lastRow="0" w:firstColumn="1" w:lastColumn="0" w:oddVBand="0" w:evenVBand="0" w:oddHBand="0" w:evenHBand="0" w:firstRowFirstColumn="0" w:firstRowLastColumn="0" w:lastRowFirstColumn="0" w:lastRowLastColumn="0"/>
-            <w:tcW w:w="4508" w:type="dxa"/>
+            <w:tcW w:w="2268" w:type="dxa"/>
           </w:tcPr>
           <w:p>
             <w:pPr>
@@ -11239,7 +10466,7 @@
         </w:tc>
         <w:tc>
           <w:tcPr>
-            <w:tcW w:w="4508" w:type="dxa"/>
+            <w:tcW w:w="6748" w:type="dxa"/>
           </w:tcPr>
           <w:p>
             <w:pPr>
@@ -11251,6 +10478,67 @@
               <w:spacing w:line="360" w:lineRule="auto"/>
               <w:cnfStyle w:val="000000000000" w:firstRow="0" w:lastRow="0" w:firstColumn="0" w:lastColumn="0" w:oddVBand="0" w:evenVBand="0" w:oddHBand="0" w:evenHBand="0" w:firstRowFirstColumn="0" w:firstRowLastColumn="0" w:lastRowFirstColumn="0" w:lastRowLastColumn="0"/>
             </w:pPr>
+            <w:r>
+              <w:t>Implementação de sistema de login com distinção de users/rotas;</w:t>
+            </w:r>
+          </w:p>
+          <w:p>
+            <w:pPr>
+              <w:pStyle w:val="ListParagraph"/>
+              <w:numPr>
+                <w:ilvl w:val="0"/>
+                <w:numId w:val="8"/>
+              </w:numPr>
+              <w:spacing w:line="360" w:lineRule="auto"/>
+              <w:cnfStyle w:val="000000000000" w:firstRow="0" w:lastRow="0" w:firstColumn="0" w:lastColumn="0" w:oddVBand="0" w:evenVBand="0" w:oddHBand="0" w:evenHBand="0" w:firstRowFirstColumn="0" w:firstRowLastColumn="0" w:lastRowFirstColumn="0" w:lastRowLastColumn="0"/>
+            </w:pPr>
+            <w:r>
+              <w:t xml:space="preserve">Conclusão da aplicação de BL e use case a </w:t>
+            </w:r>
+            <w:r>
+              <w:t>páginas</w:t>
+            </w:r>
+            <w:r>
+              <w:t xml:space="preserve"> de </w:t>
+            </w:r>
+            <w:r>
+              <w:rPr>
+                <w:i/>
+                <w:iCs/>
+              </w:rPr>
+              <w:t>scheduller</w:t>
+            </w:r>
+            <w:r>
+              <w:t>;</w:t>
+            </w:r>
+          </w:p>
+          <w:p>
+            <w:pPr>
+              <w:pStyle w:val="ListParagraph"/>
+              <w:numPr>
+                <w:ilvl w:val="0"/>
+                <w:numId w:val="8"/>
+              </w:numPr>
+              <w:spacing w:line="360" w:lineRule="auto"/>
+              <w:cnfStyle w:val="000000000000" w:firstRow="0" w:lastRow="0" w:firstColumn="0" w:lastColumn="0" w:oddVBand="0" w:evenVBand="0" w:oddHBand="0" w:evenHBand="0" w:firstRowFirstColumn="0" w:firstRowLastColumn="0" w:lastRowFirstColumn="0" w:lastRowLastColumn="0"/>
+            </w:pPr>
+            <w:r>
+              <w:t>Ecxel/PDF export system;</w:t>
+            </w:r>
+          </w:p>
+          <w:p>
+            <w:pPr>
+              <w:pStyle w:val="ListParagraph"/>
+              <w:numPr>
+                <w:ilvl w:val="0"/>
+                <w:numId w:val="8"/>
+              </w:numPr>
+              <w:spacing w:line="360" w:lineRule="auto"/>
+              <w:cnfStyle w:val="000000000000" w:firstRow="0" w:lastRow="0" w:firstColumn="0" w:lastColumn="0" w:oddVBand="0" w:evenVBand="0" w:oddHBand="0" w:evenHBand="0" w:firstRowFirstColumn="0" w:firstRowLastColumn="0" w:lastRowFirstColumn="0" w:lastRowLastColumn="0"/>
+            </w:pPr>
+            <w:r>
+              <w:t>Notificações de Email.</w:t>
+            </w:r>
           </w:p>
         </w:tc>
       </w:tr>
@@ -11261,7 +10549,7 @@
         <w:tc>
           <w:tcPr>
             <w:cnfStyle w:val="001000000000" w:firstRow="0" w:lastRow="0" w:firstColumn="1" w:lastColumn="0" w:oddVBand="0" w:evenVBand="0" w:oddHBand="0" w:evenHBand="0" w:firstRowFirstColumn="0" w:firstRowLastColumn="0" w:lastRowFirstColumn="0" w:lastRowLastColumn="0"/>
-            <w:tcW w:w="4508" w:type="dxa"/>
+            <w:tcW w:w="2268" w:type="dxa"/>
           </w:tcPr>
           <w:p>
             <w:pPr>
@@ -11274,7 +10562,7 @@
         </w:tc>
         <w:tc>
           <w:tcPr>
-            <w:tcW w:w="4508" w:type="dxa"/>
+            <w:tcW w:w="6748" w:type="dxa"/>
           </w:tcPr>
           <w:p>
             <w:pPr>
@@ -11286,6 +10574,186 @@
               <w:spacing w:line="360" w:lineRule="auto"/>
               <w:cnfStyle w:val="000000100000" w:firstRow="0" w:lastRow="0" w:firstColumn="0" w:lastColumn="0" w:oddVBand="0" w:evenVBand="0" w:oddHBand="1" w:evenHBand="0" w:firstRowFirstColumn="0" w:firstRowLastColumn="0" w:lastRowFirstColumn="0" w:lastRowLastColumn="0"/>
             </w:pPr>
+            <w:r>
+              <w:t xml:space="preserve">Na conclusão do sprint os </w:t>
+            </w:r>
+            <w:r>
+              <w:rPr>
+                <w:i/>
+                <w:iCs/>
+              </w:rPr>
+              <w:t>schedullers</w:t>
+            </w:r>
+            <w:r>
+              <w:t xml:space="preserve"> ficaram por fazer, devido a necessidades de acompanhamento e pedidos de ajuda de outros elementos da equipa e continuação do </w:t>
+            </w:r>
+            <w:r>
+              <w:t xml:space="preserve">desenvolvimento do JS necessário a implementação de uma lógica SPA para as páginas de gestão geral, o que para além de aliviar carga sobre o </w:t>
+            </w:r>
+            <w:r>
+              <w:lastRenderedPageBreak/>
+              <w:t xml:space="preserve">servidor, reduz pontos de falha, </w:t>
+            </w:r>
+            <w:r>
+              <w:rPr>
+                <w:i/>
+                <w:iCs/>
+                <w:u w:val="single"/>
+              </w:rPr>
+              <w:t>debug</w:t>
+            </w:r>
+            <w:r>
+              <w:t xml:space="preserve">, manutenção e futuras implementações melhorias de </w:t>
+            </w:r>
+            <w:r>
+              <w:rPr>
+                <w:i/>
+                <w:iCs/>
+              </w:rPr>
+              <w:t>frontend</w:t>
+            </w:r>
+            <w:r>
+              <w:rPr>
+                <w:i/>
+                <w:iCs/>
+              </w:rPr>
+              <w:t>;</w:t>
+            </w:r>
+          </w:p>
+          <w:p>
+            <w:pPr>
+              <w:pStyle w:val="ListParagraph"/>
+              <w:numPr>
+                <w:ilvl w:val="0"/>
+                <w:numId w:val="8"/>
+              </w:numPr>
+              <w:spacing w:line="360" w:lineRule="auto"/>
+              <w:cnfStyle w:val="000000100000" w:firstRow="0" w:lastRow="0" w:firstColumn="0" w:lastColumn="0" w:oddVBand="0" w:evenVBand="0" w:oddHBand="1" w:evenHBand="0" w:firstRowFirstColumn="0" w:firstRowLastColumn="0" w:lastRowFirstColumn="0" w:lastRowLastColumn="0"/>
+            </w:pPr>
+            <w:r>
+              <w:t xml:space="preserve">Sistema de login não funcional, tarefa realocada a outro elemento de </w:t>
+            </w:r>
+            <w:r>
+              <w:rPr>
+                <w:i/>
+                <w:iCs/>
+              </w:rPr>
+              <w:t>backend</w:t>
+            </w:r>
+            <w:r>
+              <w:t xml:space="preserve"> de forma a libertar este elemento para desenvolvimento de </w:t>
+            </w:r>
+            <w:r>
+              <w:rPr>
+                <w:i/>
+                <w:iCs/>
+              </w:rPr>
+              <w:t>frontend</w:t>
+            </w:r>
+            <w:r>
+              <w:t>;</w:t>
+            </w:r>
+          </w:p>
+          <w:p>
+            <w:pPr>
+              <w:pStyle w:val="ListParagraph"/>
+              <w:numPr>
+                <w:ilvl w:val="0"/>
+                <w:numId w:val="8"/>
+              </w:numPr>
+              <w:spacing w:line="360" w:lineRule="auto"/>
+              <w:cnfStyle w:val="000000100000" w:firstRow="0" w:lastRow="0" w:firstColumn="0" w:lastColumn="0" w:oddVBand="0" w:evenVBand="0" w:oddHBand="1" w:evenHBand="0" w:firstRowFirstColumn="0" w:firstRowLastColumn="0" w:lastRowFirstColumn="0" w:lastRowLastColumn="0"/>
+            </w:pPr>
+            <w:r>
+              <w:t>Notificações de email indicadas como feitas, apenas faltaria testar com um email. Quando pedido que se executasse o teste o elemento recusou. Quando pedido que o elemento fizesse o commit do trabalho efectuado, faz commit de tarefa</w:t>
+            </w:r>
+            <w:r>
+              <w:t xml:space="preserve">, </w:t>
+            </w:r>
+            <w:r>
+              <w:t>não funcional de sprint anterior</w:t>
+            </w:r>
+            <w:r>
+              <w:t>,</w:t>
+            </w:r>
+            <w:r>
+              <w:t xml:space="preserve"> e alega que tem de separar as tarefas</w:t>
+            </w:r>
+            <w:r>
+              <w:t xml:space="preserve"> do sprint atual para fazer commit. T</w:t>
+            </w:r>
+            <w:r>
+              <w:t xml:space="preserve">arefa realocada a outro elemento de </w:t>
+            </w:r>
+            <w:r>
+              <w:rPr>
+                <w:i/>
+                <w:iCs/>
+              </w:rPr>
+              <w:t>backend</w:t>
+            </w:r>
+            <w:r>
+              <w:t xml:space="preserve"> de forma a libertar este elemento para desenvolvimento de </w:t>
+            </w:r>
+            <w:r>
+              <w:rPr>
+                <w:i/>
+                <w:iCs/>
+              </w:rPr>
+              <w:t>frontend</w:t>
+            </w:r>
+            <w:r>
+              <w:t>;</w:t>
+            </w:r>
+          </w:p>
+          <w:p>
+            <w:pPr>
+              <w:pStyle w:val="ListParagraph"/>
+              <w:numPr>
+                <w:ilvl w:val="0"/>
+                <w:numId w:val="8"/>
+              </w:numPr>
+              <w:spacing w:line="360" w:lineRule="auto"/>
+              <w:cnfStyle w:val="000000100000" w:firstRow="0" w:lastRow="0" w:firstColumn="0" w:lastColumn="0" w:oddVBand="0" w:evenVBand="0" w:oddHBand="1" w:evenHBand="0" w:firstRowFirstColumn="0" w:firstRowLastColumn="0" w:lastRowFirstColumn="0" w:lastRowLastColumn="0"/>
+            </w:pPr>
+            <w:r>
+              <w:t xml:space="preserve">Terefas em falta de sprint III e IV e ainda não mencionadas </w:t>
+            </w:r>
+            <w:r>
+              <w:t>realocada</w:t>
+            </w:r>
+            <w:r>
+              <w:t>s</w:t>
+            </w:r>
+            <w:r>
+              <w:t xml:space="preserve"> a outro elemento de </w:t>
+            </w:r>
+            <w:r>
+              <w:rPr>
+                <w:i/>
+                <w:iCs/>
+              </w:rPr>
+              <w:t>backend</w:t>
+            </w:r>
+            <w:r>
+              <w:t xml:space="preserve"> de forma a libertar elemento</w:t>
+            </w:r>
+            <w:r>
+              <w:t>s</w:t>
+            </w:r>
+            <w:r>
+              <w:t xml:space="preserve"> para desenvolvimento de </w:t>
+            </w:r>
+            <w:r>
+              <w:rPr>
+                <w:i/>
+                <w:iCs/>
+              </w:rPr>
+              <w:t>frontend</w:t>
+            </w:r>
+            <w:r>
+              <w:t>;</w:t>
+            </w:r>
           </w:p>
         </w:tc>
       </w:tr>
@@ -11293,20 +10761,21 @@
         <w:tc>
           <w:tcPr>
             <w:cnfStyle w:val="001000000000" w:firstRow="0" w:lastRow="0" w:firstColumn="1" w:lastColumn="0" w:oddVBand="0" w:evenVBand="0" w:oddHBand="0" w:evenHBand="0" w:firstRowFirstColumn="0" w:firstRowLastColumn="0" w:lastRowFirstColumn="0" w:lastRowLastColumn="0"/>
-            <w:tcW w:w="4508" w:type="dxa"/>
+            <w:tcW w:w="2268" w:type="dxa"/>
           </w:tcPr>
           <w:p>
             <w:pPr>
               <w:spacing w:line="360" w:lineRule="auto"/>
             </w:pPr>
             <w:r>
+              <w:lastRenderedPageBreak/>
               <w:t>Conquistas</w:t>
             </w:r>
           </w:p>
         </w:tc>
         <w:tc>
           <w:tcPr>
-            <w:tcW w:w="4508" w:type="dxa"/>
+            <w:tcW w:w="6748" w:type="dxa"/>
           </w:tcPr>
           <w:p>
             <w:pPr>
@@ -11318,6 +10787,33 @@
               <w:spacing w:line="360" w:lineRule="auto"/>
               <w:cnfStyle w:val="000000000000" w:firstRow="0" w:lastRow="0" w:firstColumn="0" w:lastColumn="0" w:oddVBand="0" w:evenVBand="0" w:oddHBand="0" w:evenHBand="0" w:firstRowFirstColumn="0" w:firstRowLastColumn="0" w:lastRowFirstColumn="0" w:lastRowLastColumn="0"/>
             </w:pPr>
+            <w:r>
+              <w:t xml:space="preserve">Sistema de exportação para PDF (de acordo com reunião com a cliente), aguarda que </w:t>
+            </w:r>
+            <w:r>
+              <w:rPr>
+                <w:i/>
+                <w:iCs/>
+              </w:rPr>
+              <w:t>schedullers</w:t>
+            </w:r>
+            <w:r>
+              <w:t xml:space="preserve"> sejam finalizados para testes e conclusão de implementação;</w:t>
+            </w:r>
+          </w:p>
+          <w:p>
+            <w:pPr>
+              <w:pStyle w:val="ListParagraph"/>
+              <w:numPr>
+                <w:ilvl w:val="0"/>
+                <w:numId w:val="8"/>
+              </w:numPr>
+              <w:spacing w:line="360" w:lineRule="auto"/>
+              <w:cnfStyle w:val="000000000000" w:firstRow="0" w:lastRow="0" w:firstColumn="0" w:lastColumn="0" w:oddVBand="0" w:evenVBand="0" w:oddHBand="0" w:evenHBand="0" w:firstRowFirstColumn="0" w:firstRowLastColumn="0" w:lastRowFirstColumn="0" w:lastRowLastColumn="0"/>
+            </w:pPr>
+            <w:r>
+              <w:t>Restruturação de equipa completa para direcionar para a´reas distintas de intervenção.</w:t>
+            </w:r>
           </w:p>
         </w:tc>
       </w:tr>
@@ -11657,15 +11153,7 @@
       <w:t xml:space="preserve">                                       </w:t>
     </w:r>
     <w:r>
-      <w:t xml:space="preserve">                  Agile </w:t>
-    </w:r>
-    <w:proofErr w:type="spellStart"/>
-    <w:r>
-      <w:t>Wing</w:t>
-    </w:r>
-    <w:proofErr w:type="spellEnd"/>
-    <w:r>
-      <w:t xml:space="preserve"> | Relatório</w:t>
+      <w:t xml:space="preserve">                  Agile Wing | Relatório</w:t>
     </w:r>
   </w:p>
 </w:hdr>

</xml_diff>